<commit_message>
Listados de conceptos listos
</commit_message>
<xml_diff>
--- a/02/report_src/Main.docx
+++ b/02/report_src/Main.docx
@@ -77,15 +77,42 @@
     </w:p>
     <w:p>
       <w:r>
-        <w:t>128 = Not in Range</w:t>
-      </w:r>
-    </w:p>
-    <w:p>
-      <w:r>
-        <w:t>-130 = Not in Range</w:t>
-      </w:r>
-    </w:p>
-    <w:p>
+        <w:t xml:space="preserve">128 = </w:t>
+      </w:r>
+      <w:proofErr w:type="spellStart"/>
+      <w:r>
+        <w:t>Not</w:t>
+      </w:r>
+      <w:proofErr w:type="spellEnd"/>
+      <w:r>
+        <w:t xml:space="preserve"> in </w:t>
+      </w:r>
+      <w:proofErr w:type="spellStart"/>
+      <w:r>
+        <w:t>Range</w:t>
+      </w:r>
+      <w:proofErr w:type="spellEnd"/>
+    </w:p>
+    <w:p>
+      <w:r>
+        <w:t xml:space="preserve">-130 = </w:t>
+      </w:r>
+      <w:proofErr w:type="spellStart"/>
+      <w:r>
+        <w:t>Not</w:t>
+      </w:r>
+      <w:proofErr w:type="spellEnd"/>
+      <w:r>
+        <w:t xml:space="preserve"> in </w:t>
+      </w:r>
+      <w:proofErr w:type="spellStart"/>
+      <w:r>
+        <w:t>Range</w:t>
+      </w:r>
+      <w:proofErr w:type="spellEnd"/>
+    </w:p>
+    <w:p>
+      <w:proofErr w:type="gramStart"/>
       <w:r>
         <w:rPr>
           <w:b/>
@@ -94,6 +121,7 @@
         </w:rPr>
         <w:t>1.B</w:t>
       </w:r>
+      <w:proofErr w:type="gramEnd"/>
       <w:r>
         <w:rPr>
           <w:b/>
@@ -120,6 +148,7 @@
       </w:r>
     </w:p>
     <w:p>
+      <w:proofErr w:type="gramStart"/>
       <w:r>
         <w:rPr>
           <w:b/>
@@ -136,6 +165,7 @@
         </w:rPr>
         <w:t>C</w:t>
       </w:r>
+      <w:proofErr w:type="gramEnd"/>
       <w:r>
         <w:rPr>
           <w:b/>
@@ -198,6 +228,7 @@
       </w:r>
     </w:p>
     <w:p>
+      <w:proofErr w:type="gramStart"/>
       <w:r>
         <w:rPr>
           <w:b/>
@@ -214,6 +245,7 @@
         </w:rPr>
         <w:t>D</w:t>
       </w:r>
+      <w:proofErr w:type="gramEnd"/>
       <w:r>
         <w:rPr>
           <w:b/>
@@ -670,10 +702,9 @@
         <w:tab/>
         <w:t>1111</w:t>
       </w:r>
-      <w:bookmarkStart w:id="0" w:name="_GoBack"/>
-      <w:bookmarkEnd w:id="0"/>
-    </w:p>
-    <w:p>
+    </w:p>
+    <w:p>
+      <w:proofErr w:type="gramStart"/>
       <w:r>
         <w:rPr>
           <w:b/>
@@ -690,6 +721,7 @@
         </w:rPr>
         <w:t>E</w:t>
       </w:r>
+      <w:proofErr w:type="gramEnd"/>
       <w:r>
         <w:rPr>
           <w:b/>
@@ -700,8 +732,23 @@
         <w:t>Represente los números -1 y 2 en complemento a 2 de 4 bits en base 2. Sume los números. ¿Cuál es el resultado?</w:t>
       </w:r>
     </w:p>
-    <w:p/>
-    <w:p>
+    <w:p>
+      <w:r>
+        <w:t>-1 = 1111</w:t>
+      </w:r>
+    </w:p>
+    <w:p>
+      <w:r>
+        <w:t>2  = 0010</w:t>
+      </w:r>
+    </w:p>
+    <w:p>
+      <w:r>
+        <w:t>1  = 0001</w:t>
+      </w:r>
+    </w:p>
+    <w:p>
+      <w:proofErr w:type="gramStart"/>
       <w:r>
         <w:rPr>
           <w:b/>
@@ -718,6 +765,7 @@
         </w:rPr>
         <w:t>F</w:t>
       </w:r>
+      <w:proofErr w:type="gramEnd"/>
       <w:r>
         <w:rPr>
           <w:b/>
@@ -728,8 +776,23 @@
         <w:t>Escriba los números 15 y 2 en base 2 con 4 bits. Sume los números. ¿Cuál es el resultado?</w:t>
       </w:r>
     </w:p>
-    <w:p/>
-    <w:p>
+    <w:p>
+      <w:r>
+        <w:t>1111 +</w:t>
+      </w:r>
+    </w:p>
+    <w:p>
+      <w:r>
+        <w:t>0010</w:t>
+      </w:r>
+    </w:p>
+    <w:p>
+      <w:r>
+        <w:t>= 0001</w:t>
+      </w:r>
+    </w:p>
+    <w:p>
+      <w:proofErr w:type="gramStart"/>
       <w:r>
         <w:rPr>
           <w:b/>
@@ -746,6 +809,7 @@
         </w:rPr>
         <w:t>G</w:t>
       </w:r>
+      <w:proofErr w:type="gramEnd"/>
       <w:r>
         <w:rPr>
           <w:b/>
@@ -762,8 +826,13 @@
         <w:t xml:space="preserve"> los puntos 5 y 6? ¿Qué puede concluir?</w:t>
       </w:r>
     </w:p>
-    <w:p/>
-    <w:p>
+    <w:p>
+      <w:r>
+        <w:t>El número 15 binario se usa para representar el -1 en complemento a 2</w:t>
+      </w:r>
+    </w:p>
+    <w:p>
+      <w:proofErr w:type="gramStart"/>
       <w:r>
         <w:rPr>
           <w:b/>
@@ -778,94 +847,319 @@
           <w:sz w:val="32"/>
           <w:szCs w:val="32"/>
         </w:rPr>
-        <w:t xml:space="preserve">H </w:t>
-      </w:r>
-      <w:r>
-        <w:t>¿Por qué razón cree usted, en base a lo anterior, que los computadores utilizan la representación en complemento a 2? Justifique su respuesta en relación a la operación suma.</w:t>
-      </w:r>
-    </w:p>
-    <w:p/>
-    <w:p>
+        <w:t>H</w:t>
+      </w:r>
+      <w:proofErr w:type="gramEnd"/>
       <w:r>
         <w:rPr>
           <w:b/>
           <w:sz w:val="32"/>
           <w:szCs w:val="32"/>
         </w:rPr>
-        <w:t>1.</w:t>
-      </w:r>
+        <w:t xml:space="preserve"> </w:t>
+      </w:r>
+      <w:r>
+        <w:t>¿Por qué razón cree usted, en base a lo anterior, que los computadores utilizan la representación en complemento a 2? Justifique su respuesta en relación a la operación suma.</w:t>
+      </w:r>
+    </w:p>
+    <w:p>
+      <w:r>
+        <w:t>Una de las razones de</w:t>
+      </w:r>
+      <w:r>
+        <w:t xml:space="preserve"> utilizar complemento a 2 es la capacidad de representar restas usando sumas.</w:t>
+      </w:r>
+    </w:p>
+    <w:p>
+      <w:proofErr w:type="gramStart"/>
       <w:r>
         <w:rPr>
           <w:b/>
           <w:sz w:val="32"/>
           <w:szCs w:val="32"/>
         </w:rPr>
-        <w:t xml:space="preserve">I </w:t>
-      </w:r>
-      <w:r>
-        <w:t>¿Cuál es la diferencia entre un Half adder y un full adder?</w:t>
-      </w:r>
-    </w:p>
-    <w:p/>
-    <w:p>
+        <w:lastRenderedPageBreak/>
+        <w:t>1.</w:t>
+      </w:r>
       <w:r>
         <w:rPr>
           <w:b/>
           <w:sz w:val="32"/>
           <w:szCs w:val="32"/>
         </w:rPr>
-        <w:t>1.</w:t>
-      </w:r>
+        <w:t>I</w:t>
+      </w:r>
+      <w:proofErr w:type="gramEnd"/>
       <w:r>
         <w:rPr>
           <w:b/>
           <w:sz w:val="32"/>
           <w:szCs w:val="32"/>
         </w:rPr>
-        <w:t>J</w:t>
-      </w:r>
+        <w:t xml:space="preserve"> </w:t>
+      </w:r>
+      <w:r>
+        <w:t xml:space="preserve">¿Cuál es la diferencia entre un </w:t>
+      </w:r>
+      <w:proofErr w:type="spellStart"/>
+      <w:r>
+        <w:t>Half</w:t>
+      </w:r>
+      <w:proofErr w:type="spellEnd"/>
+      <w:r>
+        <w:t xml:space="preserve"> </w:t>
+      </w:r>
+      <w:proofErr w:type="spellStart"/>
+      <w:r>
+        <w:t>adder</w:t>
+      </w:r>
+      <w:proofErr w:type="spellEnd"/>
+      <w:r>
+        <w:t xml:space="preserve"> y un full </w:t>
+      </w:r>
+      <w:proofErr w:type="spellStart"/>
+      <w:r>
+        <w:t>adder</w:t>
+      </w:r>
+      <w:proofErr w:type="spellEnd"/>
+      <w:r>
+        <w:t>?</w:t>
+      </w:r>
+    </w:p>
+    <w:p>
+      <w:r>
+        <w:t xml:space="preserve">El </w:t>
+      </w:r>
+      <w:proofErr w:type="spellStart"/>
+      <w:r>
+        <w:t>half</w:t>
+      </w:r>
+      <w:proofErr w:type="spellEnd"/>
+      <w:r>
+        <w:t xml:space="preserve"> </w:t>
+      </w:r>
+      <w:proofErr w:type="spellStart"/>
+      <w:r>
+        <w:t>adder</w:t>
+      </w:r>
+      <w:proofErr w:type="spellEnd"/>
+      <w:r>
+        <w:t xml:space="preserve"> tiene dos buses de entrada mientras el full </w:t>
+      </w:r>
+      <w:proofErr w:type="spellStart"/>
+      <w:r>
+        <w:t>adder</w:t>
+      </w:r>
+      <w:proofErr w:type="spellEnd"/>
+      <w:r>
+        <w:t xml:space="preserve"> tres, siendo el bus adicional de gran utilidad para considerar el termino </w:t>
+      </w:r>
+      <w:proofErr w:type="spellStart"/>
+      <w:r>
+        <w:t>carry</w:t>
+      </w:r>
+      <w:proofErr w:type="spellEnd"/>
+      <w:r>
+        <w:t xml:space="preserve">  de otro </w:t>
+      </w:r>
+      <w:proofErr w:type="spellStart"/>
+      <w:r>
+        <w:t>half</w:t>
+      </w:r>
+      <w:proofErr w:type="spellEnd"/>
+      <w:r>
+        <w:t xml:space="preserve"> </w:t>
+      </w:r>
+      <w:proofErr w:type="spellStart"/>
+      <w:r>
+        <w:t>adder</w:t>
+      </w:r>
+      <w:proofErr w:type="spellEnd"/>
+      <w:r>
+        <w:t xml:space="preserve"> cualquiera. Dicha funcionalidad permite encadenar muchos </w:t>
+      </w:r>
+      <w:proofErr w:type="spellStart"/>
+      <w:r>
+        <w:t>half</w:t>
+      </w:r>
+      <w:proofErr w:type="spellEnd"/>
+      <w:r>
+        <w:t xml:space="preserve"> </w:t>
+      </w:r>
+      <w:proofErr w:type="spellStart"/>
+      <w:r>
+        <w:t>adders</w:t>
+      </w:r>
+      <w:proofErr w:type="spellEnd"/>
+      <w:r>
+        <w:t>.</w:t>
+      </w:r>
+    </w:p>
+    <w:p>
+      <w:proofErr w:type="gramStart"/>
       <w:r>
         <w:rPr>
           <w:b/>
           <w:sz w:val="32"/>
           <w:szCs w:val="32"/>
         </w:rPr>
-        <w:t xml:space="preserve"> </w:t>
-      </w:r>
-      <w:r>
-        <w:t>¿Qué significa que una suma ha generado un carry?</w:t>
-      </w:r>
-    </w:p>
-    <w:p>
+        <w:t>1.</w:t>
+      </w:r>
       <w:r>
         <w:rPr>
           <w:b/>
           <w:sz w:val="32"/>
           <w:szCs w:val="32"/>
         </w:rPr>
-        <w:lastRenderedPageBreak/>
-        <w:t>1.</w:t>
-      </w:r>
+        <w:t>J</w:t>
+      </w:r>
+      <w:proofErr w:type="gramEnd"/>
       <w:r>
         <w:rPr>
           <w:b/>
           <w:sz w:val="32"/>
           <w:szCs w:val="32"/>
         </w:rPr>
-        <w:t xml:space="preserve">K </w:t>
+        <w:t xml:space="preserve"> </w:t>
+      </w:r>
+      <w:r>
+        <w:t xml:space="preserve">¿Qué significa que una suma ha generado un </w:t>
+      </w:r>
+      <w:proofErr w:type="spellStart"/>
+      <w:r>
+        <w:t>carry</w:t>
+      </w:r>
+      <w:proofErr w:type="spellEnd"/>
+      <w:r>
+        <w:t>?</w:t>
+      </w:r>
+    </w:p>
+    <w:p>
+      <w:r>
+        <w:t>La suma no puede ser representada usando la misma cantidad de dígitos de los sumandos.</w:t>
+      </w:r>
+    </w:p>
+    <w:p>
+      <w:proofErr w:type="gramStart"/>
+      <w:r>
+        <w:rPr>
+          <w:b/>
+          <w:sz w:val="32"/>
+          <w:szCs w:val="32"/>
+        </w:rPr>
+        <w:t>1.</w:t>
+      </w:r>
+      <w:r>
+        <w:rPr>
+          <w:b/>
+          <w:sz w:val="32"/>
+          <w:szCs w:val="32"/>
+        </w:rPr>
+        <w:t>K</w:t>
+      </w:r>
+      <w:proofErr w:type="gramEnd"/>
+      <w:r>
+        <w:rPr>
+          <w:b/>
+          <w:sz w:val="32"/>
+          <w:szCs w:val="32"/>
+        </w:rPr>
+        <w:t xml:space="preserve"> </w:t>
       </w:r>
       <w:r>
         <w:t>En relación a la unidad aritmético lógica implementada, muestre un ejemplo que ilustre cada una de las operaciones que ésta puede realizar. Para ello, muestre en un diagrama en bloques de la ALU los valores intermedios de cada uno de los chips que la componen.</w:t>
       </w:r>
     </w:p>
-    <w:p/>
-    <w:p>
-      <w:pPr>
-        <w:pBdr>
-          <w:bottom w:val="single" w:sz="6" w:space="4" w:color="EAECEF"/>
-        </w:pBdr>
-        <w:spacing w:before="360" w:after="240" w:line="240" w:lineRule="auto"/>
-        <w:outlineLvl w:val="0"/>
+    <w:p>
+      <w:pPr>
+        <w:rPr>
+          <w:b/>
+        </w:rPr>
+      </w:pPr>
+      <w:r>
+        <w:rPr>
+          <w:b/>
+        </w:rPr>
+        <w:t>FUNCION ZERO</w:t>
+      </w:r>
+    </w:p>
+    <w:p>
+      <w:r>
+        <w:rPr>
+          <w:noProof/>
+          <w:lang w:eastAsia="es-CO"/>
+        </w:rPr>
+        <w:drawing>
+          <wp:inline distT="0" distB="0" distL="0" distR="0">
+            <wp:extent cx="5612130" cy="2913781"/>
+            <wp:effectExtent l="0" t="0" r="7620" b="1270"/>
+            <wp:docPr id="1" name="Imagen 1" descr="D:\romualdo\universidad\semestre 6\Controladores\nand2tetris\projects\02\report_src\imgs\mux_fun_zero.png"/>
+            <wp:cNvGraphicFramePr>
+              <a:graphicFrameLocks xmlns:a="http://schemas.openxmlformats.org/drawingml/2006/main" noChangeAspect="1"/>
+            </wp:cNvGraphicFramePr>
+            <a:graphic xmlns:a="http://schemas.openxmlformats.org/drawingml/2006/main">
+              <a:graphicData uri="http://schemas.openxmlformats.org/drawingml/2006/picture">
+                <pic:pic xmlns:pic="http://schemas.openxmlformats.org/drawingml/2006/picture">
+                  <pic:nvPicPr>
+                    <pic:cNvPr id="0" name="Picture 1" descr="D:\romualdo\universidad\semestre 6\Controladores\nand2tetris\projects\02\report_src\imgs\mux_fun_zero.png"/>
+                    <pic:cNvPicPr>
+                      <a:picLocks noChangeAspect="1" noChangeArrowheads="1"/>
+                    </pic:cNvPicPr>
+                  </pic:nvPicPr>
+                  <pic:blipFill>
+                    <a:blip r:embed="rId4" cstate="print">
+                      <a:extLst>
+                        <a:ext uri="{28A0092B-C50C-407E-A947-70E740481C1C}">
+                          <a14:useLocalDpi xmlns:a14="http://schemas.microsoft.com/office/drawing/2010/main" val="0"/>
+                        </a:ext>
+                      </a:extLst>
+                    </a:blip>
+                    <a:srcRect/>
+                    <a:stretch>
+                      <a:fillRect/>
+                    </a:stretch>
+                  </pic:blipFill>
+                  <pic:spPr bwMode="auto">
+                    <a:xfrm>
+                      <a:off x="0" y="0"/>
+                      <a:ext cx="5612130" cy="2913781"/>
+                    </a:xfrm>
+                    <a:prstGeom prst="rect">
+                      <a:avLst/>
+                    </a:prstGeom>
+                    <a:noFill/>
+                    <a:ln>
+                      <a:noFill/>
+                    </a:ln>
+                  </pic:spPr>
+                </pic:pic>
+              </a:graphicData>
+            </a:graphic>
+          </wp:inline>
+        </w:drawing>
+      </w:r>
+    </w:p>
+    <w:p>
+      <w:pPr>
+        <w:rPr>
+          <w:b/>
+        </w:rPr>
+      </w:pPr>
+      <w:r>
+        <w:rPr>
+          <w:b/>
+        </w:rPr>
+        <w:t xml:space="preserve">FUNCION </w:t>
+      </w:r>
+      <w:r>
+        <w:rPr>
+          <w:b/>
+        </w:rPr>
+        <w:t>ONE</w:t>
+      </w:r>
+    </w:p>
+    <w:p>
+      <w:pPr>
         <w:rPr>
           <w:rFonts w:ascii="Segoe UI" w:eastAsia="Times New Roman" w:hAnsi="Segoe UI" w:cs="Segoe UI"/>
           <w:b/>
@@ -879,6 +1173,1728 @@
       </w:pPr>
       <w:r>
         <w:rPr>
+          <w:noProof/>
+          <w:lang w:eastAsia="es-CO"/>
+        </w:rPr>
+        <w:lastRenderedPageBreak/>
+        <w:drawing>
+          <wp:inline distT="0" distB="0" distL="0" distR="0">
+            <wp:extent cx="5612130" cy="2891210"/>
+            <wp:effectExtent l="0" t="0" r="7620" b="4445"/>
+            <wp:docPr id="2" name="Imagen 2" descr="D:\romualdo\universidad\semestre 6\Controladores\nand2tetris\projects\02\report_src\imgs\mux_fun_one.png"/>
+            <wp:cNvGraphicFramePr>
+              <a:graphicFrameLocks xmlns:a="http://schemas.openxmlformats.org/drawingml/2006/main" noChangeAspect="1"/>
+            </wp:cNvGraphicFramePr>
+            <a:graphic xmlns:a="http://schemas.openxmlformats.org/drawingml/2006/main">
+              <a:graphicData uri="http://schemas.openxmlformats.org/drawingml/2006/picture">
+                <pic:pic xmlns:pic="http://schemas.openxmlformats.org/drawingml/2006/picture">
+                  <pic:nvPicPr>
+                    <pic:cNvPr id="0" name="Picture 2" descr="D:\romualdo\universidad\semestre 6\Controladores\nand2tetris\projects\02\report_src\imgs\mux_fun_one.png"/>
+                    <pic:cNvPicPr>
+                      <a:picLocks noChangeAspect="1" noChangeArrowheads="1"/>
+                    </pic:cNvPicPr>
+                  </pic:nvPicPr>
+                  <pic:blipFill>
+                    <a:blip r:embed="rId5" cstate="print">
+                      <a:extLst>
+                        <a:ext uri="{28A0092B-C50C-407E-A947-70E740481C1C}">
+                          <a14:useLocalDpi xmlns:a14="http://schemas.microsoft.com/office/drawing/2010/main" val="0"/>
+                        </a:ext>
+                      </a:extLst>
+                    </a:blip>
+                    <a:srcRect/>
+                    <a:stretch>
+                      <a:fillRect/>
+                    </a:stretch>
+                  </pic:blipFill>
+                  <pic:spPr bwMode="auto">
+                    <a:xfrm>
+                      <a:off x="0" y="0"/>
+                      <a:ext cx="5612130" cy="2891210"/>
+                    </a:xfrm>
+                    <a:prstGeom prst="rect">
+                      <a:avLst/>
+                    </a:prstGeom>
+                    <a:noFill/>
+                    <a:ln>
+                      <a:noFill/>
+                    </a:ln>
+                  </pic:spPr>
+                </pic:pic>
+              </a:graphicData>
+            </a:graphic>
+          </wp:inline>
+        </w:drawing>
+      </w:r>
+    </w:p>
+    <w:p>
+      <w:pPr>
+        <w:rPr>
+          <w:b/>
+        </w:rPr>
+      </w:pPr>
+      <w:r>
+        <w:rPr>
+          <w:b/>
+        </w:rPr>
+        <w:t xml:space="preserve">FUNCION </w:t>
+      </w:r>
+      <w:r>
+        <w:rPr>
+          <w:b/>
+        </w:rPr>
+        <w:t>-1</w:t>
+      </w:r>
+    </w:p>
+    <w:p>
+      <w:pPr>
+        <w:rPr>
+          <w:noProof/>
+          <w:lang w:eastAsia="es-CO"/>
+        </w:rPr>
+      </w:pPr>
+      <w:r>
+        <w:rPr>
+          <w:noProof/>
+          <w:lang w:eastAsia="es-CO"/>
+        </w:rPr>
+        <w:t>El output es una secuencia de bits de longitud n representando el uno, donde n el nùmero de bits de la arquitectura. Sin embargo la siguiente imagen solo puede representar un unico bit de dicha secuencia de bits.</w:t>
+      </w:r>
+    </w:p>
+    <w:p>
+      <w:pPr>
+        <w:rPr>
+          <w:noProof/>
+          <w:lang w:eastAsia="es-CO"/>
+        </w:rPr>
+      </w:pPr>
+      <w:r>
+        <w:rPr>
+          <w:noProof/>
+          <w:lang w:eastAsia="es-CO"/>
+        </w:rPr>
+        <w:drawing>
+          <wp:inline distT="0" distB="0" distL="0" distR="0">
+            <wp:extent cx="5612130" cy="2837922"/>
+            <wp:effectExtent l="0" t="0" r="7620" b="635"/>
+            <wp:docPr id="4" name="Imagen 4" descr="D:\romualdo\universidad\semestre 6\Controladores\nand2tetris\projects\02\report_src\imgs\mux_fun_minus_one.png"/>
+            <wp:cNvGraphicFramePr>
+              <a:graphicFrameLocks xmlns:a="http://schemas.openxmlformats.org/drawingml/2006/main" noChangeAspect="1"/>
+            </wp:cNvGraphicFramePr>
+            <a:graphic xmlns:a="http://schemas.openxmlformats.org/drawingml/2006/main">
+              <a:graphicData uri="http://schemas.openxmlformats.org/drawingml/2006/picture">
+                <pic:pic xmlns:pic="http://schemas.openxmlformats.org/drawingml/2006/picture">
+                  <pic:nvPicPr>
+                    <pic:cNvPr id="0" name="Picture 4" descr="D:\romualdo\universidad\semestre 6\Controladores\nand2tetris\projects\02\report_src\imgs\mux_fun_minus_one.png"/>
+                    <pic:cNvPicPr>
+                      <a:picLocks noChangeAspect="1" noChangeArrowheads="1"/>
+                    </pic:cNvPicPr>
+                  </pic:nvPicPr>
+                  <pic:blipFill>
+                    <a:blip r:embed="rId6" cstate="print">
+                      <a:extLst>
+                        <a:ext uri="{28A0092B-C50C-407E-A947-70E740481C1C}">
+                          <a14:useLocalDpi xmlns:a14="http://schemas.microsoft.com/office/drawing/2010/main" val="0"/>
+                        </a:ext>
+                      </a:extLst>
+                    </a:blip>
+                    <a:srcRect/>
+                    <a:stretch>
+                      <a:fillRect/>
+                    </a:stretch>
+                  </pic:blipFill>
+                  <pic:spPr bwMode="auto">
+                    <a:xfrm>
+                      <a:off x="0" y="0"/>
+                      <a:ext cx="5612130" cy="2837922"/>
+                    </a:xfrm>
+                    <a:prstGeom prst="rect">
+                      <a:avLst/>
+                    </a:prstGeom>
+                    <a:noFill/>
+                    <a:ln>
+                      <a:noFill/>
+                    </a:ln>
+                  </pic:spPr>
+                </pic:pic>
+              </a:graphicData>
+            </a:graphic>
+          </wp:inline>
+        </w:drawing>
+      </w:r>
+    </w:p>
+    <w:p>
+      <w:pPr>
+        <w:rPr>
+          <w:b/>
+        </w:rPr>
+      </w:pPr>
+      <w:r>
+        <w:rPr>
+          <w:b/>
+        </w:rPr>
+        <w:t xml:space="preserve">FUNCION </w:t>
+      </w:r>
+      <w:r>
+        <w:rPr>
+          <w:b/>
+        </w:rPr>
+        <w:t>X</w:t>
+      </w:r>
+    </w:p>
+    <w:p>
+      <w:pPr>
+        <w:rPr>
+          <w:b/>
+        </w:rPr>
+      </w:pPr>
+      <w:r>
+        <w:rPr>
+          <w:b/>
+          <w:noProof/>
+          <w:lang w:eastAsia="es-CO"/>
+        </w:rPr>
+        <w:lastRenderedPageBreak/>
+        <w:drawing>
+          <wp:inline distT="0" distB="0" distL="0" distR="0">
+            <wp:extent cx="5612130" cy="2918134"/>
+            <wp:effectExtent l="0" t="0" r="7620" b="0"/>
+            <wp:docPr id="5" name="Imagen 5" descr="D:\romualdo\universidad\semestre 6\Controladores\nand2tetris\projects\02\report_src\imgs\mux_fun_x.png"/>
+            <wp:cNvGraphicFramePr>
+              <a:graphicFrameLocks xmlns:a="http://schemas.openxmlformats.org/drawingml/2006/main" noChangeAspect="1"/>
+            </wp:cNvGraphicFramePr>
+            <a:graphic xmlns:a="http://schemas.openxmlformats.org/drawingml/2006/main">
+              <a:graphicData uri="http://schemas.openxmlformats.org/drawingml/2006/picture">
+                <pic:pic xmlns:pic="http://schemas.openxmlformats.org/drawingml/2006/picture">
+                  <pic:nvPicPr>
+                    <pic:cNvPr id="0" name="Picture 5" descr="D:\romualdo\universidad\semestre 6\Controladores\nand2tetris\projects\02\report_src\imgs\mux_fun_x.png"/>
+                    <pic:cNvPicPr>
+                      <a:picLocks noChangeAspect="1" noChangeArrowheads="1"/>
+                    </pic:cNvPicPr>
+                  </pic:nvPicPr>
+                  <pic:blipFill>
+                    <a:blip r:embed="rId7" cstate="print">
+                      <a:extLst>
+                        <a:ext uri="{28A0092B-C50C-407E-A947-70E740481C1C}">
+                          <a14:useLocalDpi xmlns:a14="http://schemas.microsoft.com/office/drawing/2010/main" val="0"/>
+                        </a:ext>
+                      </a:extLst>
+                    </a:blip>
+                    <a:srcRect/>
+                    <a:stretch>
+                      <a:fillRect/>
+                    </a:stretch>
+                  </pic:blipFill>
+                  <pic:spPr bwMode="auto">
+                    <a:xfrm>
+                      <a:off x="0" y="0"/>
+                      <a:ext cx="5612130" cy="2918134"/>
+                    </a:xfrm>
+                    <a:prstGeom prst="rect">
+                      <a:avLst/>
+                    </a:prstGeom>
+                    <a:noFill/>
+                    <a:ln>
+                      <a:noFill/>
+                    </a:ln>
+                  </pic:spPr>
+                </pic:pic>
+              </a:graphicData>
+            </a:graphic>
+          </wp:inline>
+        </w:drawing>
+      </w:r>
+    </w:p>
+    <w:p>
+      <w:pPr>
+        <w:rPr>
+          <w:b/>
+        </w:rPr>
+      </w:pPr>
+      <w:r>
+        <w:rPr>
+          <w:b/>
+        </w:rPr>
+        <w:t xml:space="preserve">FUNCION </w:t>
+      </w:r>
+      <w:r>
+        <w:rPr>
+          <w:b/>
+        </w:rPr>
+        <w:t>Y</w:t>
+      </w:r>
+    </w:p>
+    <w:p>
+      <w:pPr>
+        <w:rPr>
+          <w:b/>
+        </w:rPr>
+      </w:pPr>
+      <w:r>
+        <w:rPr>
+          <w:b/>
+          <w:noProof/>
+          <w:lang w:eastAsia="es-CO"/>
+        </w:rPr>
+        <w:drawing>
+          <wp:inline distT="0" distB="0" distL="0" distR="0">
+            <wp:extent cx="5612130" cy="2786870"/>
+            <wp:effectExtent l="0" t="0" r="7620" b="0"/>
+            <wp:docPr id="6" name="Imagen 6" descr="D:\romualdo\universidad\semestre 6\Controladores\nand2tetris\projects\02\report_src\imgs\mux_fun_y.png"/>
+            <wp:cNvGraphicFramePr>
+              <a:graphicFrameLocks xmlns:a="http://schemas.openxmlformats.org/drawingml/2006/main" noChangeAspect="1"/>
+            </wp:cNvGraphicFramePr>
+            <a:graphic xmlns:a="http://schemas.openxmlformats.org/drawingml/2006/main">
+              <a:graphicData uri="http://schemas.openxmlformats.org/drawingml/2006/picture">
+                <pic:pic xmlns:pic="http://schemas.openxmlformats.org/drawingml/2006/picture">
+                  <pic:nvPicPr>
+                    <pic:cNvPr id="0" name="Picture 6" descr="D:\romualdo\universidad\semestre 6\Controladores\nand2tetris\projects\02\report_src\imgs\mux_fun_y.png"/>
+                    <pic:cNvPicPr>
+                      <a:picLocks noChangeAspect="1" noChangeArrowheads="1"/>
+                    </pic:cNvPicPr>
+                  </pic:nvPicPr>
+                  <pic:blipFill>
+                    <a:blip r:embed="rId8" cstate="print">
+                      <a:extLst>
+                        <a:ext uri="{28A0092B-C50C-407E-A947-70E740481C1C}">
+                          <a14:useLocalDpi xmlns:a14="http://schemas.microsoft.com/office/drawing/2010/main" val="0"/>
+                        </a:ext>
+                      </a:extLst>
+                    </a:blip>
+                    <a:srcRect/>
+                    <a:stretch>
+                      <a:fillRect/>
+                    </a:stretch>
+                  </pic:blipFill>
+                  <pic:spPr bwMode="auto">
+                    <a:xfrm>
+                      <a:off x="0" y="0"/>
+                      <a:ext cx="5612130" cy="2786870"/>
+                    </a:xfrm>
+                    <a:prstGeom prst="rect">
+                      <a:avLst/>
+                    </a:prstGeom>
+                    <a:noFill/>
+                    <a:ln>
+                      <a:noFill/>
+                    </a:ln>
+                  </pic:spPr>
+                </pic:pic>
+              </a:graphicData>
+            </a:graphic>
+          </wp:inline>
+        </w:drawing>
+      </w:r>
+    </w:p>
+    <w:p>
+      <w:pPr>
+        <w:rPr>
+          <w:b/>
+        </w:rPr>
+      </w:pPr>
+      <w:proofErr w:type="gramStart"/>
+      <w:r>
+        <w:rPr>
+          <w:b/>
+        </w:rPr>
+        <w:t>FUNCION</w:t>
+      </w:r>
+      <w:r>
+        <w:rPr>
+          <w:b/>
+        </w:rPr>
+        <w:t xml:space="preserve"> </w:t>
+      </w:r>
+      <w:r>
+        <w:rPr>
+          <w:b/>
+        </w:rPr>
+        <w:t>!</w:t>
+      </w:r>
+      <w:r>
+        <w:rPr>
+          <w:b/>
+        </w:rPr>
+        <w:t>X</w:t>
+      </w:r>
+      <w:proofErr w:type="gramEnd"/>
+    </w:p>
+    <w:p>
+      <w:pPr>
+        <w:rPr>
+          <w:noProof/>
+          <w:lang w:eastAsia="es-CO"/>
+        </w:rPr>
+      </w:pPr>
+      <w:r>
+        <w:rPr>
+          <w:noProof/>
+          <w:lang w:eastAsia="es-CO"/>
+        </w:rPr>
+        <w:lastRenderedPageBreak/>
+        <w:drawing>
+          <wp:inline distT="0" distB="0" distL="0" distR="0">
+            <wp:extent cx="5612130" cy="2711424"/>
+            <wp:effectExtent l="0" t="0" r="7620" b="0"/>
+            <wp:docPr id="8" name="Imagen 8" descr="D:\romualdo\universidad\semestre 6\Controladores\nand2tetris\projects\02\report_src\imgs\mux_fun_notx.png"/>
+            <wp:cNvGraphicFramePr>
+              <a:graphicFrameLocks xmlns:a="http://schemas.openxmlformats.org/drawingml/2006/main" noChangeAspect="1"/>
+            </wp:cNvGraphicFramePr>
+            <a:graphic xmlns:a="http://schemas.openxmlformats.org/drawingml/2006/main">
+              <a:graphicData uri="http://schemas.openxmlformats.org/drawingml/2006/picture">
+                <pic:pic xmlns:pic="http://schemas.openxmlformats.org/drawingml/2006/picture">
+                  <pic:nvPicPr>
+                    <pic:cNvPr id="0" name="Picture 8" descr="D:\romualdo\universidad\semestre 6\Controladores\nand2tetris\projects\02\report_src\imgs\mux_fun_notx.png"/>
+                    <pic:cNvPicPr>
+                      <a:picLocks noChangeAspect="1" noChangeArrowheads="1"/>
+                    </pic:cNvPicPr>
+                  </pic:nvPicPr>
+                  <pic:blipFill>
+                    <a:blip r:embed="rId9" cstate="print">
+                      <a:extLst>
+                        <a:ext uri="{28A0092B-C50C-407E-A947-70E740481C1C}">
+                          <a14:useLocalDpi xmlns:a14="http://schemas.microsoft.com/office/drawing/2010/main" val="0"/>
+                        </a:ext>
+                      </a:extLst>
+                    </a:blip>
+                    <a:srcRect/>
+                    <a:stretch>
+                      <a:fillRect/>
+                    </a:stretch>
+                  </pic:blipFill>
+                  <pic:spPr bwMode="auto">
+                    <a:xfrm>
+                      <a:off x="0" y="0"/>
+                      <a:ext cx="5612130" cy="2711424"/>
+                    </a:xfrm>
+                    <a:prstGeom prst="rect">
+                      <a:avLst/>
+                    </a:prstGeom>
+                    <a:noFill/>
+                    <a:ln>
+                      <a:noFill/>
+                    </a:ln>
+                  </pic:spPr>
+                </pic:pic>
+              </a:graphicData>
+            </a:graphic>
+          </wp:inline>
+        </w:drawing>
+      </w:r>
+    </w:p>
+    <w:p>
+      <w:pPr>
+        <w:rPr>
+          <w:b/>
+        </w:rPr>
+      </w:pPr>
+      <w:proofErr w:type="gramStart"/>
+      <w:r>
+        <w:rPr>
+          <w:b/>
+        </w:rPr>
+        <w:t>FUNCION !</w:t>
+      </w:r>
+      <w:r>
+        <w:rPr>
+          <w:b/>
+        </w:rPr>
+        <w:t>Y</w:t>
+      </w:r>
+      <w:proofErr w:type="gramEnd"/>
+    </w:p>
+    <w:p>
+      <w:pPr>
+        <w:rPr>
+          <w:noProof/>
+          <w:lang w:eastAsia="es-CO"/>
+        </w:rPr>
+      </w:pPr>
+      <w:r>
+        <w:rPr>
+          <w:noProof/>
+          <w:lang w:eastAsia="es-CO"/>
+        </w:rPr>
+        <w:drawing>
+          <wp:inline distT="0" distB="0" distL="0" distR="0">
+            <wp:extent cx="5612130" cy="2815392"/>
+            <wp:effectExtent l="0" t="0" r="7620" b="4445"/>
+            <wp:docPr id="9" name="Imagen 9" descr="D:\romualdo\universidad\semestre 6\Controladores\nand2tetris\projects\02\report_src\imgs\mux_fun_noty.png"/>
+            <wp:cNvGraphicFramePr>
+              <a:graphicFrameLocks xmlns:a="http://schemas.openxmlformats.org/drawingml/2006/main" noChangeAspect="1"/>
+            </wp:cNvGraphicFramePr>
+            <a:graphic xmlns:a="http://schemas.openxmlformats.org/drawingml/2006/main">
+              <a:graphicData uri="http://schemas.openxmlformats.org/drawingml/2006/picture">
+                <pic:pic xmlns:pic="http://schemas.openxmlformats.org/drawingml/2006/picture">
+                  <pic:nvPicPr>
+                    <pic:cNvPr id="0" name="Picture 9" descr="D:\romualdo\universidad\semestre 6\Controladores\nand2tetris\projects\02\report_src\imgs\mux_fun_noty.png"/>
+                    <pic:cNvPicPr>
+                      <a:picLocks noChangeAspect="1" noChangeArrowheads="1"/>
+                    </pic:cNvPicPr>
+                  </pic:nvPicPr>
+                  <pic:blipFill>
+                    <a:blip r:embed="rId10" cstate="print">
+                      <a:extLst>
+                        <a:ext uri="{28A0092B-C50C-407E-A947-70E740481C1C}">
+                          <a14:useLocalDpi xmlns:a14="http://schemas.microsoft.com/office/drawing/2010/main" val="0"/>
+                        </a:ext>
+                      </a:extLst>
+                    </a:blip>
+                    <a:srcRect/>
+                    <a:stretch>
+                      <a:fillRect/>
+                    </a:stretch>
+                  </pic:blipFill>
+                  <pic:spPr bwMode="auto">
+                    <a:xfrm>
+                      <a:off x="0" y="0"/>
+                      <a:ext cx="5612130" cy="2815392"/>
+                    </a:xfrm>
+                    <a:prstGeom prst="rect">
+                      <a:avLst/>
+                    </a:prstGeom>
+                    <a:noFill/>
+                    <a:ln>
+                      <a:noFill/>
+                    </a:ln>
+                  </pic:spPr>
+                </pic:pic>
+              </a:graphicData>
+            </a:graphic>
+          </wp:inline>
+        </w:drawing>
+      </w:r>
+    </w:p>
+    <w:p>
+      <w:pPr>
+        <w:rPr>
+          <w:b/>
+        </w:rPr>
+      </w:pPr>
+      <w:r>
+        <w:rPr>
+          <w:b/>
+        </w:rPr>
+        <w:t xml:space="preserve">FUNCION </w:t>
+      </w:r>
+      <w:r>
+        <w:rPr>
+          <w:b/>
+        </w:rPr>
+        <w:t>–X</w:t>
+      </w:r>
+    </w:p>
+    <w:p>
+      <w:pPr>
+        <w:rPr>
+          <w:b/>
+        </w:rPr>
+      </w:pPr>
+      <w:r>
+        <w:rPr>
+          <w:noProof/>
+          <w:lang w:eastAsia="es-CO"/>
+        </w:rPr>
+        <w:lastRenderedPageBreak/>
+        <w:drawing>
+          <wp:inline distT="0" distB="0" distL="0" distR="0" wp14:anchorId="20FBF88E" wp14:editId="7D7B22DE">
+            <wp:extent cx="5612130" cy="2897505"/>
+            <wp:effectExtent l="0" t="0" r="7620" b="0"/>
+            <wp:docPr id="10" name="Imagen 10" descr="D:\romualdo\universidad\semestre 6\Controladores\nand2tetris\projects\02\report_src\imgs\mux_fun_minus_x.png"/>
+            <wp:cNvGraphicFramePr>
+              <a:graphicFrameLocks xmlns:a="http://schemas.openxmlformats.org/drawingml/2006/main" noChangeAspect="1"/>
+            </wp:cNvGraphicFramePr>
+            <a:graphic xmlns:a="http://schemas.openxmlformats.org/drawingml/2006/main">
+              <a:graphicData uri="http://schemas.openxmlformats.org/drawingml/2006/picture">
+                <pic:pic xmlns:pic="http://schemas.openxmlformats.org/drawingml/2006/picture">
+                  <pic:nvPicPr>
+                    <pic:cNvPr id="0" name="Picture 10" descr="D:\romualdo\universidad\semestre 6\Controladores\nand2tetris\projects\02\report_src\imgs\mux_fun_minus_x.png"/>
+                    <pic:cNvPicPr>
+                      <a:picLocks noChangeAspect="1" noChangeArrowheads="1"/>
+                    </pic:cNvPicPr>
+                  </pic:nvPicPr>
+                  <pic:blipFill>
+                    <a:blip r:embed="rId11" cstate="print">
+                      <a:extLst>
+                        <a:ext uri="{28A0092B-C50C-407E-A947-70E740481C1C}">
+                          <a14:useLocalDpi xmlns:a14="http://schemas.microsoft.com/office/drawing/2010/main" val="0"/>
+                        </a:ext>
+                      </a:extLst>
+                    </a:blip>
+                    <a:srcRect/>
+                    <a:stretch>
+                      <a:fillRect/>
+                    </a:stretch>
+                  </pic:blipFill>
+                  <pic:spPr bwMode="auto">
+                    <a:xfrm>
+                      <a:off x="0" y="0"/>
+                      <a:ext cx="5612130" cy="2897505"/>
+                    </a:xfrm>
+                    <a:prstGeom prst="rect">
+                      <a:avLst/>
+                    </a:prstGeom>
+                    <a:noFill/>
+                    <a:ln>
+                      <a:noFill/>
+                    </a:ln>
+                  </pic:spPr>
+                </pic:pic>
+              </a:graphicData>
+            </a:graphic>
+          </wp:inline>
+        </w:drawing>
+      </w:r>
+    </w:p>
+    <w:p>
+      <w:pPr>
+        <w:rPr>
+          <w:noProof/>
+          <w:lang w:eastAsia="es-CO"/>
+        </w:rPr>
+      </w:pPr>
+      <w:r>
+        <w:t>El esquema solo puede representar una entrada de un bit, y e</w:t>
+      </w:r>
+      <w:r>
+        <w:t xml:space="preserve">l bit menos significativo de la salida. </w:t>
+      </w:r>
+      <w:r>
+        <w:t xml:space="preserve">Evaluando </w:t>
+      </w:r>
+      <w:r>
+        <w:t xml:space="preserve">la función en 4 bits </w:t>
+      </w:r>
+      <w:r>
+        <w:t>f(</w:t>
+      </w:r>
+      <w:r>
+        <w:t>x = 0001</w:t>
+      </w:r>
+      <w:r>
+        <w:t xml:space="preserve">) = 1111, tenemos que el bit menos significativo del resultado es efectivamente un uno. Sin embargo lo anteriormente mencionado es solo una prueba parcial del correcto funcionamiento de la ALU, para efectos </w:t>
+      </w:r>
+      <w:r>
+        <w:t>prácticos</w:t>
+      </w:r>
+      <w:r>
+        <w:t xml:space="preserve"> consideraremos que la evaluación es correcta en su totalidad aunque no tengamos evidencia de</w:t>
+      </w:r>
+      <w:r>
+        <w:t xml:space="preserve"> los</w:t>
+      </w:r>
+      <w:r>
+        <w:t xml:space="preserve"> otros </w:t>
+      </w:r>
+      <w:r>
+        <w:t>tres bits de la salida ni de la entrada</w:t>
+      </w:r>
+      <w:r>
+        <w:t>.</w:t>
+      </w:r>
+    </w:p>
+    <w:p>
+      <w:pPr>
+        <w:rPr>
+          <w:b/>
+        </w:rPr>
+      </w:pPr>
+      <w:r>
+        <w:rPr>
+          <w:b/>
+        </w:rPr>
+        <w:t>FUNCION –</w:t>
+      </w:r>
+      <w:r>
+        <w:rPr>
+          <w:b/>
+        </w:rPr>
+        <w:t>Y</w:t>
+      </w:r>
+    </w:p>
+    <w:p>
+      <w:pPr>
+        <w:rPr>
+          <w:noProof/>
+          <w:lang w:eastAsia="es-CO"/>
+        </w:rPr>
+      </w:pPr>
+      <w:r>
+        <w:rPr>
+          <w:noProof/>
+          <w:lang w:eastAsia="es-CO"/>
+        </w:rPr>
+        <w:drawing>
+          <wp:inline distT="0" distB="0" distL="0" distR="0">
+            <wp:extent cx="5612130" cy="2842666"/>
+            <wp:effectExtent l="0" t="0" r="7620" b="0"/>
+            <wp:docPr id="11" name="Imagen 11" descr="D:\romualdo\universidad\semestre 6\Controladores\nand2tetris\projects\02\report_src\imgs\mux_fun_minus_y.png"/>
+            <wp:cNvGraphicFramePr>
+              <a:graphicFrameLocks xmlns:a="http://schemas.openxmlformats.org/drawingml/2006/main" noChangeAspect="1"/>
+            </wp:cNvGraphicFramePr>
+            <a:graphic xmlns:a="http://schemas.openxmlformats.org/drawingml/2006/main">
+              <a:graphicData uri="http://schemas.openxmlformats.org/drawingml/2006/picture">
+                <pic:pic xmlns:pic="http://schemas.openxmlformats.org/drawingml/2006/picture">
+                  <pic:nvPicPr>
+                    <pic:cNvPr id="0" name="Picture 11" descr="D:\romualdo\universidad\semestre 6\Controladores\nand2tetris\projects\02\report_src\imgs\mux_fun_minus_y.png"/>
+                    <pic:cNvPicPr>
+                      <a:picLocks noChangeAspect="1" noChangeArrowheads="1"/>
+                    </pic:cNvPicPr>
+                  </pic:nvPicPr>
+                  <pic:blipFill>
+                    <a:blip r:embed="rId12" cstate="print">
+                      <a:extLst>
+                        <a:ext uri="{28A0092B-C50C-407E-A947-70E740481C1C}">
+                          <a14:useLocalDpi xmlns:a14="http://schemas.microsoft.com/office/drawing/2010/main" val="0"/>
+                        </a:ext>
+                      </a:extLst>
+                    </a:blip>
+                    <a:srcRect/>
+                    <a:stretch>
+                      <a:fillRect/>
+                    </a:stretch>
+                  </pic:blipFill>
+                  <pic:spPr bwMode="auto">
+                    <a:xfrm>
+                      <a:off x="0" y="0"/>
+                      <a:ext cx="5612130" cy="2842666"/>
+                    </a:xfrm>
+                    <a:prstGeom prst="rect">
+                      <a:avLst/>
+                    </a:prstGeom>
+                    <a:noFill/>
+                    <a:ln>
+                      <a:noFill/>
+                    </a:ln>
+                  </pic:spPr>
+                </pic:pic>
+              </a:graphicData>
+            </a:graphic>
+          </wp:inline>
+        </w:drawing>
+      </w:r>
+    </w:p>
+    <w:p>
+      <w:pPr>
+        <w:rPr>
+          <w:noProof/>
+          <w:lang w:eastAsia="es-CO"/>
+        </w:rPr>
+      </w:pPr>
+      <w:r>
+        <w:rPr>
+          <w:noProof/>
+          <w:lang w:eastAsia="es-CO"/>
+        </w:rPr>
+        <w:t>Las limitaciones del esquema no permiten evidenciar un funcionamiento completo de la ALU.</w:t>
+      </w:r>
+    </w:p>
+    <w:p>
+      <w:pPr>
+        <w:rPr>
+          <w:noProof/>
+          <w:lang w:eastAsia="es-CO"/>
+        </w:rPr>
+      </w:pPr>
+    </w:p>
+    <w:p>
+      <w:pPr>
+        <w:rPr>
+          <w:b/>
+        </w:rPr>
+      </w:pPr>
+      <w:r>
+        <w:rPr>
+          <w:b/>
+        </w:rPr>
+        <w:t xml:space="preserve">FUNCION </w:t>
+      </w:r>
+      <w:r>
+        <w:rPr>
+          <w:b/>
+        </w:rPr>
+        <w:t>X+1</w:t>
+      </w:r>
+    </w:p>
+    <w:p>
+      <w:pPr>
+        <w:rPr>
+          <w:b/>
+        </w:rPr>
+      </w:pPr>
+      <w:r>
+        <w:rPr>
+          <w:b/>
+          <w:noProof/>
+          <w:lang w:eastAsia="es-CO"/>
+        </w:rPr>
+        <w:lastRenderedPageBreak/>
+        <w:drawing>
+          <wp:inline distT="0" distB="0" distL="0" distR="0">
+            <wp:extent cx="5612130" cy="2964140"/>
+            <wp:effectExtent l="0" t="0" r="7620" b="8255"/>
+            <wp:docPr id="12" name="Imagen 12" descr="D:\romualdo\universidad\semestre 6\Controladores\nand2tetris\projects\02\report_src\imgs\mux_fun_x_plus_one.png"/>
+            <wp:cNvGraphicFramePr>
+              <a:graphicFrameLocks xmlns:a="http://schemas.openxmlformats.org/drawingml/2006/main" noChangeAspect="1"/>
+            </wp:cNvGraphicFramePr>
+            <a:graphic xmlns:a="http://schemas.openxmlformats.org/drawingml/2006/main">
+              <a:graphicData uri="http://schemas.openxmlformats.org/drawingml/2006/picture">
+                <pic:pic xmlns:pic="http://schemas.openxmlformats.org/drawingml/2006/picture">
+                  <pic:nvPicPr>
+                    <pic:cNvPr id="0" name="Picture 12" descr="D:\romualdo\universidad\semestre 6\Controladores\nand2tetris\projects\02\report_src\imgs\mux_fun_x_plus_one.png"/>
+                    <pic:cNvPicPr>
+                      <a:picLocks noChangeAspect="1" noChangeArrowheads="1"/>
+                    </pic:cNvPicPr>
+                  </pic:nvPicPr>
+                  <pic:blipFill>
+                    <a:blip r:embed="rId13" cstate="print">
+                      <a:extLst>
+                        <a:ext uri="{28A0092B-C50C-407E-A947-70E740481C1C}">
+                          <a14:useLocalDpi xmlns:a14="http://schemas.microsoft.com/office/drawing/2010/main" val="0"/>
+                        </a:ext>
+                      </a:extLst>
+                    </a:blip>
+                    <a:srcRect/>
+                    <a:stretch>
+                      <a:fillRect/>
+                    </a:stretch>
+                  </pic:blipFill>
+                  <pic:spPr bwMode="auto">
+                    <a:xfrm>
+                      <a:off x="0" y="0"/>
+                      <a:ext cx="5612130" cy="2964140"/>
+                    </a:xfrm>
+                    <a:prstGeom prst="rect">
+                      <a:avLst/>
+                    </a:prstGeom>
+                    <a:noFill/>
+                    <a:ln>
+                      <a:noFill/>
+                    </a:ln>
+                  </pic:spPr>
+                </pic:pic>
+              </a:graphicData>
+            </a:graphic>
+          </wp:inline>
+        </w:drawing>
+      </w:r>
+    </w:p>
+    <w:p>
+      <w:pPr>
+        <w:rPr>
+          <w:b/>
+        </w:rPr>
+      </w:pPr>
+      <w:proofErr w:type="gramStart"/>
+      <w:r>
+        <w:rPr>
+          <w:b/>
+        </w:rPr>
+        <w:t>f(</w:t>
+      </w:r>
+      <w:proofErr w:type="gramEnd"/>
+      <w:r>
+        <w:rPr>
+          <w:b/>
+        </w:rPr>
+        <w:t>x = 0) = 1</w:t>
+      </w:r>
+    </w:p>
+    <w:p>
+      <w:pPr>
+        <w:rPr>
+          <w:b/>
+        </w:rPr>
+      </w:pPr>
+    </w:p>
+    <w:p>
+      <w:pPr>
+        <w:rPr>
+          <w:b/>
+        </w:rPr>
+      </w:pPr>
+      <w:r>
+        <w:rPr>
+          <w:b/>
+        </w:rPr>
+        <w:t xml:space="preserve">FUNCION </w:t>
+      </w:r>
+      <w:r>
+        <w:rPr>
+          <w:b/>
+        </w:rPr>
+        <w:t>Y</w:t>
+      </w:r>
+      <w:r>
+        <w:rPr>
+          <w:b/>
+        </w:rPr>
+        <w:t>+1</w:t>
+      </w:r>
+    </w:p>
+    <w:p>
+      <w:pPr>
+        <w:rPr>
+          <w:b/>
+        </w:rPr>
+      </w:pPr>
+      <w:r>
+        <w:rPr>
+          <w:b/>
+          <w:noProof/>
+          <w:lang w:eastAsia="es-CO"/>
+        </w:rPr>
+        <w:drawing>
+          <wp:inline distT="0" distB="0" distL="0" distR="0">
+            <wp:extent cx="5612130" cy="2981676"/>
+            <wp:effectExtent l="0" t="0" r="7620" b="9525"/>
+            <wp:docPr id="13" name="Imagen 13" descr="D:\romualdo\universidad\semestre 6\Controladores\nand2tetris\projects\02\report_src\imgs\mux_fun_y_plus_one.png"/>
+            <wp:cNvGraphicFramePr>
+              <a:graphicFrameLocks xmlns:a="http://schemas.openxmlformats.org/drawingml/2006/main" noChangeAspect="1"/>
+            </wp:cNvGraphicFramePr>
+            <a:graphic xmlns:a="http://schemas.openxmlformats.org/drawingml/2006/main">
+              <a:graphicData uri="http://schemas.openxmlformats.org/drawingml/2006/picture">
+                <pic:pic xmlns:pic="http://schemas.openxmlformats.org/drawingml/2006/picture">
+                  <pic:nvPicPr>
+                    <pic:cNvPr id="0" name="Picture 13" descr="D:\romualdo\universidad\semestre 6\Controladores\nand2tetris\projects\02\report_src\imgs\mux_fun_y_plus_one.png"/>
+                    <pic:cNvPicPr>
+                      <a:picLocks noChangeAspect="1" noChangeArrowheads="1"/>
+                    </pic:cNvPicPr>
+                  </pic:nvPicPr>
+                  <pic:blipFill>
+                    <a:blip r:embed="rId14" cstate="print">
+                      <a:extLst>
+                        <a:ext uri="{28A0092B-C50C-407E-A947-70E740481C1C}">
+                          <a14:useLocalDpi xmlns:a14="http://schemas.microsoft.com/office/drawing/2010/main" val="0"/>
+                        </a:ext>
+                      </a:extLst>
+                    </a:blip>
+                    <a:srcRect/>
+                    <a:stretch>
+                      <a:fillRect/>
+                    </a:stretch>
+                  </pic:blipFill>
+                  <pic:spPr bwMode="auto">
+                    <a:xfrm>
+                      <a:off x="0" y="0"/>
+                      <a:ext cx="5612130" cy="2981676"/>
+                    </a:xfrm>
+                    <a:prstGeom prst="rect">
+                      <a:avLst/>
+                    </a:prstGeom>
+                    <a:noFill/>
+                    <a:ln>
+                      <a:noFill/>
+                    </a:ln>
+                  </pic:spPr>
+                </pic:pic>
+              </a:graphicData>
+            </a:graphic>
+          </wp:inline>
+        </w:drawing>
+      </w:r>
+    </w:p>
+    <w:p>
+      <w:pPr>
+        <w:rPr>
+          <w:b/>
+        </w:rPr>
+      </w:pPr>
+      <w:proofErr w:type="gramStart"/>
+      <w:r>
+        <w:rPr>
+          <w:b/>
+        </w:rPr>
+        <w:t>f</w:t>
+      </w:r>
+      <w:r>
+        <w:rPr>
+          <w:b/>
+        </w:rPr>
+        <w:t>(</w:t>
+      </w:r>
+      <w:proofErr w:type="gramEnd"/>
+      <w:r>
+        <w:rPr>
+          <w:b/>
+        </w:rPr>
+        <w:t>y</w:t>
+      </w:r>
+      <w:r>
+        <w:rPr>
+          <w:b/>
+        </w:rPr>
+        <w:t xml:space="preserve"> = 0) = 1</w:t>
+      </w:r>
+    </w:p>
+    <w:p>
+      <w:pPr>
+        <w:rPr>
+          <w:b/>
+        </w:rPr>
+      </w:pPr>
+      <w:r>
+        <w:rPr>
+          <w:b/>
+        </w:rPr>
+        <w:t xml:space="preserve">FUNCION </w:t>
+      </w:r>
+      <w:r>
+        <w:rPr>
+          <w:b/>
+        </w:rPr>
+        <w:t>X-</w:t>
+      </w:r>
+      <w:r>
+        <w:rPr>
+          <w:b/>
+        </w:rPr>
+        <w:t>1</w:t>
+      </w:r>
+    </w:p>
+    <w:p>
+      <w:pPr>
+        <w:rPr>
+          <w:b/>
+        </w:rPr>
+      </w:pPr>
+      <w:r>
+        <w:rPr>
+          <w:b/>
+          <w:noProof/>
+          <w:lang w:eastAsia="es-CO"/>
+        </w:rPr>
+        <w:lastRenderedPageBreak/>
+        <w:drawing>
+          <wp:inline distT="0" distB="0" distL="0" distR="0">
+            <wp:extent cx="5612130" cy="2690664"/>
+            <wp:effectExtent l="0" t="0" r="7620" b="0"/>
+            <wp:docPr id="14" name="Imagen 14" descr="D:\romualdo\universidad\semestre 6\Controladores\nand2tetris\projects\02\report_src\imgs\mux_fun_x_minus_one.png"/>
+            <wp:cNvGraphicFramePr>
+              <a:graphicFrameLocks xmlns:a="http://schemas.openxmlformats.org/drawingml/2006/main" noChangeAspect="1"/>
+            </wp:cNvGraphicFramePr>
+            <a:graphic xmlns:a="http://schemas.openxmlformats.org/drawingml/2006/main">
+              <a:graphicData uri="http://schemas.openxmlformats.org/drawingml/2006/picture">
+                <pic:pic xmlns:pic="http://schemas.openxmlformats.org/drawingml/2006/picture">
+                  <pic:nvPicPr>
+                    <pic:cNvPr id="0" name="Picture 14" descr="D:\romualdo\universidad\semestre 6\Controladores\nand2tetris\projects\02\report_src\imgs\mux_fun_x_minus_one.png"/>
+                    <pic:cNvPicPr>
+                      <a:picLocks noChangeAspect="1" noChangeArrowheads="1"/>
+                    </pic:cNvPicPr>
+                  </pic:nvPicPr>
+                  <pic:blipFill>
+                    <a:blip r:embed="rId15" cstate="print">
+                      <a:extLst>
+                        <a:ext uri="{28A0092B-C50C-407E-A947-70E740481C1C}">
+                          <a14:useLocalDpi xmlns:a14="http://schemas.microsoft.com/office/drawing/2010/main" val="0"/>
+                        </a:ext>
+                      </a:extLst>
+                    </a:blip>
+                    <a:srcRect/>
+                    <a:stretch>
+                      <a:fillRect/>
+                    </a:stretch>
+                  </pic:blipFill>
+                  <pic:spPr bwMode="auto">
+                    <a:xfrm>
+                      <a:off x="0" y="0"/>
+                      <a:ext cx="5612130" cy="2690664"/>
+                    </a:xfrm>
+                    <a:prstGeom prst="rect">
+                      <a:avLst/>
+                    </a:prstGeom>
+                    <a:noFill/>
+                    <a:ln>
+                      <a:noFill/>
+                    </a:ln>
+                  </pic:spPr>
+                </pic:pic>
+              </a:graphicData>
+            </a:graphic>
+          </wp:inline>
+        </w:drawing>
+      </w:r>
+    </w:p>
+    <w:p>
+      <w:pPr>
+        <w:rPr>
+          <w:b/>
+        </w:rPr>
+      </w:pPr>
+      <w:proofErr w:type="gramStart"/>
+      <w:r>
+        <w:rPr>
+          <w:b/>
+        </w:rPr>
+        <w:t>f(</w:t>
+      </w:r>
+      <w:proofErr w:type="gramEnd"/>
+      <w:r>
+        <w:rPr>
+          <w:b/>
+        </w:rPr>
+        <w:t>x = 1) = 0</w:t>
+      </w:r>
+    </w:p>
+    <w:p>
+      <w:pPr>
+        <w:rPr>
+          <w:b/>
+        </w:rPr>
+      </w:pPr>
+      <w:r>
+        <w:rPr>
+          <w:b/>
+        </w:rPr>
+        <w:t xml:space="preserve">FUNCION </w:t>
+      </w:r>
+      <w:r>
+        <w:rPr>
+          <w:b/>
+        </w:rPr>
+        <w:t>Y</w:t>
+      </w:r>
+      <w:r>
+        <w:rPr>
+          <w:b/>
+        </w:rPr>
+        <w:t>-1</w:t>
+      </w:r>
+    </w:p>
+    <w:p>
+      <w:pPr>
+        <w:rPr>
+          <w:b/>
+        </w:rPr>
+      </w:pPr>
+      <w:r>
+        <w:rPr>
+          <w:b/>
+          <w:noProof/>
+          <w:lang w:eastAsia="es-CO"/>
+        </w:rPr>
+        <w:drawing>
+          <wp:inline distT="0" distB="0" distL="0" distR="0">
+            <wp:extent cx="5612130" cy="2924809"/>
+            <wp:effectExtent l="0" t="0" r="7620" b="9525"/>
+            <wp:docPr id="15" name="Imagen 15" descr="D:\romualdo\universidad\semestre 6\Controladores\nand2tetris\projects\02\report_src\imgs\mux_fun_y_minus_one.png"/>
+            <wp:cNvGraphicFramePr>
+              <a:graphicFrameLocks xmlns:a="http://schemas.openxmlformats.org/drawingml/2006/main" noChangeAspect="1"/>
+            </wp:cNvGraphicFramePr>
+            <a:graphic xmlns:a="http://schemas.openxmlformats.org/drawingml/2006/main">
+              <a:graphicData uri="http://schemas.openxmlformats.org/drawingml/2006/picture">
+                <pic:pic xmlns:pic="http://schemas.openxmlformats.org/drawingml/2006/picture">
+                  <pic:nvPicPr>
+                    <pic:cNvPr id="0" name="Picture 15" descr="D:\romualdo\universidad\semestre 6\Controladores\nand2tetris\projects\02\report_src\imgs\mux_fun_y_minus_one.png"/>
+                    <pic:cNvPicPr>
+                      <a:picLocks noChangeAspect="1" noChangeArrowheads="1"/>
+                    </pic:cNvPicPr>
+                  </pic:nvPicPr>
+                  <pic:blipFill>
+                    <a:blip r:embed="rId16" cstate="print">
+                      <a:extLst>
+                        <a:ext uri="{28A0092B-C50C-407E-A947-70E740481C1C}">
+                          <a14:useLocalDpi xmlns:a14="http://schemas.microsoft.com/office/drawing/2010/main" val="0"/>
+                        </a:ext>
+                      </a:extLst>
+                    </a:blip>
+                    <a:srcRect/>
+                    <a:stretch>
+                      <a:fillRect/>
+                    </a:stretch>
+                  </pic:blipFill>
+                  <pic:spPr bwMode="auto">
+                    <a:xfrm>
+                      <a:off x="0" y="0"/>
+                      <a:ext cx="5612130" cy="2924809"/>
+                    </a:xfrm>
+                    <a:prstGeom prst="rect">
+                      <a:avLst/>
+                    </a:prstGeom>
+                    <a:noFill/>
+                    <a:ln>
+                      <a:noFill/>
+                    </a:ln>
+                  </pic:spPr>
+                </pic:pic>
+              </a:graphicData>
+            </a:graphic>
+          </wp:inline>
+        </w:drawing>
+      </w:r>
+    </w:p>
+    <w:p>
+      <w:pPr>
+        <w:rPr>
+          <w:b/>
+        </w:rPr>
+      </w:pPr>
+      <w:proofErr w:type="gramStart"/>
+      <w:r>
+        <w:rPr>
+          <w:b/>
+        </w:rPr>
+        <w:t>f(</w:t>
+      </w:r>
+      <w:proofErr w:type="gramEnd"/>
+      <w:r>
+        <w:rPr>
+          <w:b/>
+        </w:rPr>
+        <w:t>y</w:t>
+      </w:r>
+      <w:r>
+        <w:rPr>
+          <w:b/>
+        </w:rPr>
+        <w:t xml:space="preserve"> = 1) = 0</w:t>
+      </w:r>
+    </w:p>
+    <w:p>
+      <w:pPr>
+        <w:rPr>
+          <w:b/>
+        </w:rPr>
+      </w:pPr>
+      <w:r>
+        <w:rPr>
+          <w:b/>
+        </w:rPr>
+        <w:t xml:space="preserve">FUNCION </w:t>
+      </w:r>
+      <w:r>
+        <w:rPr>
+          <w:b/>
+        </w:rPr>
+        <w:t>X+Y</w:t>
+      </w:r>
+    </w:p>
+    <w:p>
+      <w:pPr>
+        <w:rPr>
+          <w:b/>
+        </w:rPr>
+      </w:pPr>
+      <w:r>
+        <w:rPr>
+          <w:b/>
+          <w:noProof/>
+          <w:lang w:eastAsia="es-CO"/>
+        </w:rPr>
+        <w:lastRenderedPageBreak/>
+        <w:drawing>
+          <wp:inline distT="0" distB="0" distL="0" distR="0">
+            <wp:extent cx="5612130" cy="2890156"/>
+            <wp:effectExtent l="0" t="0" r="7620" b="5715"/>
+            <wp:docPr id="16" name="Imagen 16" descr="D:\romualdo\universidad\semestre 6\Controladores\nand2tetris\projects\02\report_src\imgs\mux_fun_x_plus_y.png"/>
+            <wp:cNvGraphicFramePr>
+              <a:graphicFrameLocks xmlns:a="http://schemas.openxmlformats.org/drawingml/2006/main" noChangeAspect="1"/>
+            </wp:cNvGraphicFramePr>
+            <a:graphic xmlns:a="http://schemas.openxmlformats.org/drawingml/2006/main">
+              <a:graphicData uri="http://schemas.openxmlformats.org/drawingml/2006/picture">
+                <pic:pic xmlns:pic="http://schemas.openxmlformats.org/drawingml/2006/picture">
+                  <pic:nvPicPr>
+                    <pic:cNvPr id="0" name="Picture 16" descr="D:\romualdo\universidad\semestre 6\Controladores\nand2tetris\projects\02\report_src\imgs\mux_fun_x_plus_y.png"/>
+                    <pic:cNvPicPr>
+                      <a:picLocks noChangeAspect="1" noChangeArrowheads="1"/>
+                    </pic:cNvPicPr>
+                  </pic:nvPicPr>
+                  <pic:blipFill>
+                    <a:blip r:embed="rId17" cstate="print">
+                      <a:extLst>
+                        <a:ext uri="{28A0092B-C50C-407E-A947-70E740481C1C}">
+                          <a14:useLocalDpi xmlns:a14="http://schemas.microsoft.com/office/drawing/2010/main" val="0"/>
+                        </a:ext>
+                      </a:extLst>
+                    </a:blip>
+                    <a:srcRect/>
+                    <a:stretch>
+                      <a:fillRect/>
+                    </a:stretch>
+                  </pic:blipFill>
+                  <pic:spPr bwMode="auto">
+                    <a:xfrm>
+                      <a:off x="0" y="0"/>
+                      <a:ext cx="5612130" cy="2890156"/>
+                    </a:xfrm>
+                    <a:prstGeom prst="rect">
+                      <a:avLst/>
+                    </a:prstGeom>
+                    <a:noFill/>
+                    <a:ln>
+                      <a:noFill/>
+                    </a:ln>
+                  </pic:spPr>
+                </pic:pic>
+              </a:graphicData>
+            </a:graphic>
+          </wp:inline>
+        </w:drawing>
+      </w:r>
+    </w:p>
+    <w:p>
+      <w:pPr>
+        <w:rPr>
+          <w:b/>
+        </w:rPr>
+      </w:pPr>
+      <w:proofErr w:type="gramStart"/>
+      <w:r>
+        <w:rPr>
+          <w:b/>
+        </w:rPr>
+        <w:t>f(</w:t>
+      </w:r>
+      <w:proofErr w:type="gramEnd"/>
+      <w:r>
+        <w:rPr>
+          <w:b/>
+        </w:rPr>
+        <w:t xml:space="preserve">x = 0, </w:t>
+      </w:r>
+      <w:r>
+        <w:rPr>
+          <w:b/>
+        </w:rPr>
+        <w:t>y = 1)</w:t>
+      </w:r>
+      <w:r>
+        <w:rPr>
+          <w:b/>
+        </w:rPr>
+        <w:t xml:space="preserve"> = 1</w:t>
+      </w:r>
+    </w:p>
+    <w:p>
+      <w:pPr>
+        <w:rPr>
+          <w:b/>
+        </w:rPr>
+      </w:pPr>
+      <w:r>
+        <w:rPr>
+          <w:b/>
+        </w:rPr>
+        <w:t>FUNCION X</w:t>
+      </w:r>
+      <w:r>
+        <w:rPr>
+          <w:b/>
+        </w:rPr>
+        <w:t>-</w:t>
+      </w:r>
+      <w:r>
+        <w:rPr>
+          <w:b/>
+        </w:rPr>
+        <w:t>Y</w:t>
+      </w:r>
+    </w:p>
+    <w:p>
+      <w:pPr>
+        <w:rPr>
+          <w:b/>
+        </w:rPr>
+      </w:pPr>
+      <w:r>
+        <w:rPr>
+          <w:b/>
+          <w:noProof/>
+          <w:lang w:eastAsia="es-CO"/>
+        </w:rPr>
+        <w:drawing>
+          <wp:inline distT="0" distB="0" distL="0" distR="0">
+            <wp:extent cx="5612130" cy="2925475"/>
+            <wp:effectExtent l="0" t="0" r="7620" b="8255"/>
+            <wp:docPr id="17" name="Imagen 17" descr="D:\romualdo\universidad\semestre 6\Controladores\nand2tetris\projects\02\report_src\imgs\mux_fun_x_minus_y.png"/>
+            <wp:cNvGraphicFramePr>
+              <a:graphicFrameLocks xmlns:a="http://schemas.openxmlformats.org/drawingml/2006/main" noChangeAspect="1"/>
+            </wp:cNvGraphicFramePr>
+            <a:graphic xmlns:a="http://schemas.openxmlformats.org/drawingml/2006/main">
+              <a:graphicData uri="http://schemas.openxmlformats.org/drawingml/2006/picture">
+                <pic:pic xmlns:pic="http://schemas.openxmlformats.org/drawingml/2006/picture">
+                  <pic:nvPicPr>
+                    <pic:cNvPr id="0" name="Picture 17" descr="D:\romualdo\universidad\semestre 6\Controladores\nand2tetris\projects\02\report_src\imgs\mux_fun_x_minus_y.png"/>
+                    <pic:cNvPicPr>
+                      <a:picLocks noChangeAspect="1" noChangeArrowheads="1"/>
+                    </pic:cNvPicPr>
+                  </pic:nvPicPr>
+                  <pic:blipFill>
+                    <a:blip r:embed="rId18" cstate="print">
+                      <a:extLst>
+                        <a:ext uri="{28A0092B-C50C-407E-A947-70E740481C1C}">
+                          <a14:useLocalDpi xmlns:a14="http://schemas.microsoft.com/office/drawing/2010/main" val="0"/>
+                        </a:ext>
+                      </a:extLst>
+                    </a:blip>
+                    <a:srcRect/>
+                    <a:stretch>
+                      <a:fillRect/>
+                    </a:stretch>
+                  </pic:blipFill>
+                  <pic:spPr bwMode="auto">
+                    <a:xfrm>
+                      <a:off x="0" y="0"/>
+                      <a:ext cx="5612130" cy="2925475"/>
+                    </a:xfrm>
+                    <a:prstGeom prst="rect">
+                      <a:avLst/>
+                    </a:prstGeom>
+                    <a:noFill/>
+                    <a:ln>
+                      <a:noFill/>
+                    </a:ln>
+                  </pic:spPr>
+                </pic:pic>
+              </a:graphicData>
+            </a:graphic>
+          </wp:inline>
+        </w:drawing>
+      </w:r>
+    </w:p>
+    <w:p>
+      <w:pPr>
+        <w:rPr>
+          <w:b/>
+        </w:rPr>
+      </w:pPr>
+      <w:proofErr w:type="gramStart"/>
+      <w:r>
+        <w:rPr>
+          <w:b/>
+        </w:rPr>
+        <w:t>f(</w:t>
+      </w:r>
+      <w:proofErr w:type="gramEnd"/>
+      <w:r>
+        <w:rPr>
+          <w:b/>
+        </w:rPr>
+        <w:t>x = 1,</w:t>
+      </w:r>
+      <w:r>
+        <w:rPr>
+          <w:b/>
+        </w:rPr>
+        <w:t xml:space="preserve"> y = 1)</w:t>
+      </w:r>
+      <w:r>
+        <w:rPr>
+          <w:b/>
+        </w:rPr>
+        <w:t xml:space="preserve"> = 0</w:t>
+      </w:r>
+    </w:p>
+    <w:p>
+      <w:pPr>
+        <w:rPr>
+          <w:b/>
+        </w:rPr>
+      </w:pPr>
+      <w:r>
+        <w:rPr>
+          <w:b/>
+        </w:rPr>
+        <w:t xml:space="preserve">FUNCION </w:t>
+      </w:r>
+      <w:r>
+        <w:rPr>
+          <w:b/>
+        </w:rPr>
+        <w:t>Y</w:t>
+      </w:r>
+      <w:r>
+        <w:rPr>
+          <w:b/>
+        </w:rPr>
+        <w:t>-</w:t>
+      </w:r>
+      <w:r>
+        <w:rPr>
+          <w:b/>
+        </w:rPr>
+        <w:t>X</w:t>
+      </w:r>
+    </w:p>
+    <w:p>
+      <w:pPr>
+        <w:rPr>
+          <w:b/>
+        </w:rPr>
+      </w:pPr>
+    </w:p>
+    <w:p>
+      <w:pPr>
+        <w:rPr>
+          <w:b/>
+        </w:rPr>
+      </w:pPr>
+      <w:r>
+        <w:rPr>
+          <w:b/>
+          <w:noProof/>
+          <w:lang w:eastAsia="es-CO"/>
+        </w:rPr>
+        <w:lastRenderedPageBreak/>
+        <w:drawing>
+          <wp:inline distT="0" distB="0" distL="0" distR="0" wp14:anchorId="47EADFC1" wp14:editId="1896D58B">
+            <wp:extent cx="5612130" cy="2925475"/>
+            <wp:effectExtent l="0" t="0" r="7620" b="8255"/>
+            <wp:docPr id="18" name="Imagen 18" descr="D:\romualdo\universidad\semestre 6\Controladores\nand2tetris\projects\02\report_src\imgs\mux_fun_x_minus_y.png"/>
+            <wp:cNvGraphicFramePr>
+              <a:graphicFrameLocks xmlns:a="http://schemas.openxmlformats.org/drawingml/2006/main" noChangeAspect="1"/>
+            </wp:cNvGraphicFramePr>
+            <a:graphic xmlns:a="http://schemas.openxmlformats.org/drawingml/2006/main">
+              <a:graphicData uri="http://schemas.openxmlformats.org/drawingml/2006/picture">
+                <pic:pic xmlns:pic="http://schemas.openxmlformats.org/drawingml/2006/picture">
+                  <pic:nvPicPr>
+                    <pic:cNvPr id="0" name="Picture 17" descr="D:\romualdo\universidad\semestre 6\Controladores\nand2tetris\projects\02\report_src\imgs\mux_fun_x_minus_y.png"/>
+                    <pic:cNvPicPr>
+                      <a:picLocks noChangeAspect="1" noChangeArrowheads="1"/>
+                    </pic:cNvPicPr>
+                  </pic:nvPicPr>
+                  <pic:blipFill>
+                    <a:blip r:embed="rId18" cstate="print">
+                      <a:extLst>
+                        <a:ext uri="{28A0092B-C50C-407E-A947-70E740481C1C}">
+                          <a14:useLocalDpi xmlns:a14="http://schemas.microsoft.com/office/drawing/2010/main" val="0"/>
+                        </a:ext>
+                      </a:extLst>
+                    </a:blip>
+                    <a:srcRect/>
+                    <a:stretch>
+                      <a:fillRect/>
+                    </a:stretch>
+                  </pic:blipFill>
+                  <pic:spPr bwMode="auto">
+                    <a:xfrm>
+                      <a:off x="0" y="0"/>
+                      <a:ext cx="5612130" cy="2925475"/>
+                    </a:xfrm>
+                    <a:prstGeom prst="rect">
+                      <a:avLst/>
+                    </a:prstGeom>
+                    <a:noFill/>
+                    <a:ln>
+                      <a:noFill/>
+                    </a:ln>
+                  </pic:spPr>
+                </pic:pic>
+              </a:graphicData>
+            </a:graphic>
+          </wp:inline>
+        </w:drawing>
+      </w:r>
+    </w:p>
+    <w:p>
+      <w:pPr>
+        <w:rPr>
+          <w:noProof/>
+          <w:lang w:eastAsia="es-CO"/>
+        </w:rPr>
+      </w:pPr>
+      <w:proofErr w:type="gramStart"/>
+      <w:r>
+        <w:rPr>
+          <w:b/>
+        </w:rPr>
+        <w:t>f(</w:t>
+      </w:r>
+      <w:proofErr w:type="gramEnd"/>
+      <w:r>
+        <w:rPr>
+          <w:b/>
+        </w:rPr>
+        <w:t>x = 1, y = 1) = 0</w:t>
+      </w:r>
+    </w:p>
+    <w:p>
+      <w:pPr>
+        <w:rPr>
+          <w:b/>
+        </w:rPr>
+      </w:pPr>
+      <w:r>
+        <w:rPr>
+          <w:b/>
+        </w:rPr>
+        <w:t xml:space="preserve">FUNCION </w:t>
+      </w:r>
+      <w:r>
+        <w:rPr>
+          <w:b/>
+        </w:rPr>
+        <w:t>X&amp;Y</w:t>
+      </w:r>
+    </w:p>
+    <w:p>
+      <w:pPr>
+        <w:rPr>
+          <w:noProof/>
+          <w:lang w:eastAsia="es-CO"/>
+        </w:rPr>
+      </w:pPr>
+      <w:r>
+        <w:rPr>
+          <w:noProof/>
+          <w:lang w:eastAsia="es-CO"/>
+        </w:rPr>
+        <w:drawing>
+          <wp:inline distT="0" distB="0" distL="0" distR="0">
+            <wp:extent cx="5612130" cy="2692804"/>
+            <wp:effectExtent l="0" t="0" r="7620" b="0"/>
+            <wp:docPr id="20" name="Imagen 20" descr="D:\romualdo\universidad\semestre 6\Controladores\nand2tetris\projects\02\report_src\imgs\11_mux_fun_x_and_y.png"/>
+            <wp:cNvGraphicFramePr>
+              <a:graphicFrameLocks xmlns:a="http://schemas.openxmlformats.org/drawingml/2006/main" noChangeAspect="1"/>
+            </wp:cNvGraphicFramePr>
+            <a:graphic xmlns:a="http://schemas.openxmlformats.org/drawingml/2006/main">
+              <a:graphicData uri="http://schemas.openxmlformats.org/drawingml/2006/picture">
+                <pic:pic xmlns:pic="http://schemas.openxmlformats.org/drawingml/2006/picture">
+                  <pic:nvPicPr>
+                    <pic:cNvPr id="0" name="Picture 19" descr="D:\romualdo\universidad\semestre 6\Controladores\nand2tetris\projects\02\report_src\imgs\11_mux_fun_x_and_y.png"/>
+                    <pic:cNvPicPr>
+                      <a:picLocks noChangeAspect="1" noChangeArrowheads="1"/>
+                    </pic:cNvPicPr>
+                  </pic:nvPicPr>
+                  <pic:blipFill>
+                    <a:blip r:embed="rId19" cstate="print">
+                      <a:extLst>
+                        <a:ext uri="{28A0092B-C50C-407E-A947-70E740481C1C}">
+                          <a14:useLocalDpi xmlns:a14="http://schemas.microsoft.com/office/drawing/2010/main" val="0"/>
+                        </a:ext>
+                      </a:extLst>
+                    </a:blip>
+                    <a:srcRect/>
+                    <a:stretch>
+                      <a:fillRect/>
+                    </a:stretch>
+                  </pic:blipFill>
+                  <pic:spPr bwMode="auto">
+                    <a:xfrm>
+                      <a:off x="0" y="0"/>
+                      <a:ext cx="5612130" cy="2692804"/>
+                    </a:xfrm>
+                    <a:prstGeom prst="rect">
+                      <a:avLst/>
+                    </a:prstGeom>
+                    <a:noFill/>
+                    <a:ln>
+                      <a:noFill/>
+                    </a:ln>
+                  </pic:spPr>
+                </pic:pic>
+              </a:graphicData>
+            </a:graphic>
+          </wp:inline>
+        </w:drawing>
+      </w:r>
+    </w:p>
+    <w:p>
+      <w:pPr>
+        <w:rPr>
+          <w:b/>
+        </w:rPr>
+      </w:pPr>
+      <w:r>
+        <w:rPr>
+          <w:b/>
+        </w:rPr>
+        <w:t>FUNCION X</w:t>
+      </w:r>
+      <w:r>
+        <w:rPr>
+          <w:b/>
+        </w:rPr>
+        <w:t>|</w:t>
+      </w:r>
+      <w:r>
+        <w:rPr>
+          <w:b/>
+        </w:rPr>
+        <w:t>Y</w:t>
+      </w:r>
+    </w:p>
+    <w:p>
+      <w:pPr>
+        <w:rPr>
+          <w:b/>
+        </w:rPr>
+      </w:pPr>
+      <w:r>
+        <w:rPr>
+          <w:b/>
+          <w:noProof/>
+          <w:lang w:eastAsia="es-CO"/>
+        </w:rPr>
+        <w:lastRenderedPageBreak/>
+        <w:drawing>
+          <wp:inline distT="0" distB="0" distL="0" distR="0">
+            <wp:extent cx="5612130" cy="2751044"/>
+            <wp:effectExtent l="0" t="0" r="7620" b="0"/>
+            <wp:docPr id="21" name="Imagen 21" descr="D:\romualdo\universidad\semestre 6\Controladores\nand2tetris\projects\02\report_src\imgs\mux_funcs\12_mux_fun_x_or_y.png"/>
+            <wp:cNvGraphicFramePr>
+              <a:graphicFrameLocks xmlns:a="http://schemas.openxmlformats.org/drawingml/2006/main" noChangeAspect="1"/>
+            </wp:cNvGraphicFramePr>
+            <a:graphic xmlns:a="http://schemas.openxmlformats.org/drawingml/2006/main">
+              <a:graphicData uri="http://schemas.openxmlformats.org/drawingml/2006/picture">
+                <pic:pic xmlns:pic="http://schemas.openxmlformats.org/drawingml/2006/picture">
+                  <pic:nvPicPr>
+                    <pic:cNvPr id="0" name="Picture 20" descr="D:\romualdo\universidad\semestre 6\Controladores\nand2tetris\projects\02\report_src\imgs\mux_funcs\12_mux_fun_x_or_y.png"/>
+                    <pic:cNvPicPr>
+                      <a:picLocks noChangeAspect="1" noChangeArrowheads="1"/>
+                    </pic:cNvPicPr>
+                  </pic:nvPicPr>
+                  <pic:blipFill>
+                    <a:blip r:embed="rId20" cstate="print">
+                      <a:extLst>
+                        <a:ext uri="{28A0092B-C50C-407E-A947-70E740481C1C}">
+                          <a14:useLocalDpi xmlns:a14="http://schemas.microsoft.com/office/drawing/2010/main" val="0"/>
+                        </a:ext>
+                      </a:extLst>
+                    </a:blip>
+                    <a:srcRect/>
+                    <a:stretch>
+                      <a:fillRect/>
+                    </a:stretch>
+                  </pic:blipFill>
+                  <pic:spPr bwMode="auto">
+                    <a:xfrm>
+                      <a:off x="0" y="0"/>
+                      <a:ext cx="5612130" cy="2751044"/>
+                    </a:xfrm>
+                    <a:prstGeom prst="rect">
+                      <a:avLst/>
+                    </a:prstGeom>
+                    <a:noFill/>
+                    <a:ln>
+                      <a:noFill/>
+                    </a:ln>
+                  </pic:spPr>
+                </pic:pic>
+              </a:graphicData>
+            </a:graphic>
+          </wp:inline>
+        </w:drawing>
+      </w:r>
+      <w:bookmarkStart w:id="0" w:name="_GoBack"/>
+      <w:bookmarkEnd w:id="0"/>
+    </w:p>
+    <w:p>
+      <w:pPr>
+        <w:rPr>
+          <w:noProof/>
+          <w:lang w:eastAsia="es-CO"/>
+        </w:rPr>
+      </w:pPr>
+    </w:p>
+    <w:p>
+      <w:pPr>
+        <w:pBdr>
+          <w:bottom w:val="single" w:sz="6" w:space="4" w:color="EAECEF"/>
+        </w:pBdr>
+        <w:spacing w:before="360" w:after="240" w:line="240" w:lineRule="auto"/>
+        <w:outlineLvl w:val="0"/>
+        <w:rPr>
           <w:rFonts w:ascii="Segoe UI" w:eastAsia="Times New Roman" w:hAnsi="Segoe UI" w:cs="Segoe UI"/>
           <w:b/>
           <w:bCs/>
@@ -888,6 +2904,24 @@
           <w:szCs w:val="48"/>
           <w:lang w:eastAsia="es-CO"/>
         </w:rPr>
+      </w:pPr>
+      <w:r>
+        <w:t xml:space="preserve"> </w:t>
+      </w:r>
+      <w:r>
+        <w:softHyphen/>
+      </w:r>
+      <w:r>
+        <w:rPr>
+          <w:rFonts w:ascii="Segoe UI" w:eastAsia="Times New Roman" w:hAnsi="Segoe UI" w:cs="Segoe UI"/>
+          <w:b/>
+          <w:bCs/>
+          <w:color w:val="24292E"/>
+          <w:kern w:val="36"/>
+          <w:sz w:val="48"/>
+          <w:szCs w:val="48"/>
+          <w:lang w:eastAsia="es-CO"/>
+        </w:rPr>
         <w:t>DESCIFRANDO LA ALU</w:t>
       </w:r>
     </w:p>
@@ -898,7 +2932,7 @@
       <w:r>
         <w:t xml:space="preserve"> </w:t>
       </w:r>
-      <w:hyperlink r:id="rId4" w:history="1">
+      <w:hyperlink r:id="rId21" w:history="1">
         <w:r>
           <w:rPr>
             <w:rStyle w:val="Hipervnculo"/>
@@ -927,7 +2961,15 @@
         <w:t xml:space="preserve">    </w:t>
       </w:r>
       <w:r>
-        <w:t>X or Y</w:t>
+        <w:t xml:space="preserve">X </w:t>
+      </w:r>
+      <w:proofErr w:type="spellStart"/>
+      <w:r>
+        <w:t>or</w:t>
+      </w:r>
+      <w:proofErr w:type="spellEnd"/>
+      <w:r>
+        <w:t xml:space="preserve"> Y</w:t>
       </w:r>
     </w:p>
     <w:p/>

</xml_diff>

<commit_message>
Demostrated x minus y
</commit_message>
<xml_diff>
--- a/02/report_src/Main.docx
+++ b/02/report_src/Main.docx
@@ -1,6 +1,6 @@
 
 <file path=word/document.xml><?xml version="1.0" encoding="utf-8"?>
-<w:document xmlns:wpc="http://schemas.microsoft.com/office/word/2010/wordprocessingCanvas" xmlns:mc="http://schemas.openxmlformats.org/markup-compatibility/2006" xmlns:o="urn:schemas-microsoft-com:office:office" xmlns:r="http://schemas.openxmlformats.org/officeDocument/2006/relationships" xmlns:m="http://schemas.openxmlformats.org/officeDocument/2006/math" xmlns:v="urn:schemas-microsoft-com:vml" xmlns:wp14="http://schemas.microsoft.com/office/word/2010/wordprocessingDrawing" xmlns:wp="http://schemas.openxmlformats.org/drawingml/2006/wordprocessingDrawing" xmlns:w10="urn:schemas-microsoft-com:office:word" xmlns:w="http://schemas.openxmlformats.org/wordprocessingml/2006/main" xmlns:w14="http://schemas.microsoft.com/office/word/2010/wordml" xmlns:w15="http://schemas.microsoft.com/office/word/2012/wordml" xmlns:wpg="http://schemas.microsoft.com/office/word/2010/wordprocessingGroup" xmlns:wpi="http://schemas.microsoft.com/office/word/2010/wordprocessingInk" xmlns:wne="http://schemas.microsoft.com/office/word/2006/wordml" xmlns:wps="http://schemas.microsoft.com/office/word/2010/wordprocessingShape" mc:Ignorable="w14 w15 wp14">
+<w:document xmlns:wpc="http://schemas.microsoft.com/office/word/2010/wordprocessingCanvas" xmlns:cx="http://schemas.microsoft.com/office/drawing/2014/chartex" xmlns:cx1="http://schemas.microsoft.com/office/drawing/2015/9/8/chartex" xmlns:mc="http://schemas.openxmlformats.org/markup-compatibility/2006" xmlns:o="urn:schemas-microsoft-com:office:office" xmlns:r="http://schemas.openxmlformats.org/officeDocument/2006/relationships" xmlns:m="http://schemas.openxmlformats.org/officeDocument/2006/math" xmlns:v="urn:schemas-microsoft-com:vml" xmlns:wp14="http://schemas.microsoft.com/office/word/2010/wordprocessingDrawing" xmlns:wp="http://schemas.openxmlformats.org/drawingml/2006/wordprocessingDrawing" xmlns:w10="urn:schemas-microsoft-com:office:word" xmlns:w="http://schemas.openxmlformats.org/wordprocessingml/2006/main" xmlns:w14="http://schemas.microsoft.com/office/word/2010/wordml" xmlns:w15="http://schemas.microsoft.com/office/word/2012/wordml" xmlns:w16se="http://schemas.microsoft.com/office/word/2015/wordml/symex" xmlns:wpg="http://schemas.microsoft.com/office/word/2010/wordprocessingGroup" xmlns:wpi="http://schemas.microsoft.com/office/word/2010/wordprocessingInk" xmlns:wne="http://schemas.microsoft.com/office/word/2006/wordml" xmlns:wps="http://schemas.microsoft.com/office/word/2010/wordprocessingShape" mc:Ignorable="w14 w15 w16se wp14">
   <w:body>
     <w:p>
       <w:pPr>
@@ -112,7 +112,6 @@
       <w:proofErr w:type="spellEnd"/>
     </w:p>
     <w:p>
-      <w:proofErr w:type="gramStart"/>
       <w:r>
         <w:rPr>
           <w:b/>
@@ -121,7 +120,6 @@
         </w:rPr>
         <w:t>1.B</w:t>
       </w:r>
-      <w:proofErr w:type="gramEnd"/>
       <w:r>
         <w:rPr>
           <w:b/>
@@ -148,7 +146,6 @@
       </w:r>
     </w:p>
     <w:p>
-      <w:proofErr w:type="gramStart"/>
       <w:r>
         <w:rPr>
           <w:b/>
@@ -165,7 +162,6 @@
         </w:rPr>
         <w:t>C</w:t>
       </w:r>
-      <w:proofErr w:type="gramEnd"/>
       <w:r>
         <w:rPr>
           <w:b/>
@@ -183,52 +179,21 @@
     </w:p>
     <w:p>
       <w:r>
-        <w:t>E</w:t>
-      </w:r>
-      <w:r>
-        <w:t xml:space="preserve">n </w:t>
-      </w:r>
-      <w:r>
-        <w:t>16</w:t>
-      </w:r>
-      <w:r>
-        <w:t xml:space="preserve"> bits el rango de números representables es [</w:t>
-      </w:r>
-      <w:r>
-        <w:t>-32768, 32767</w:t>
-      </w:r>
-      <w:r>
-        <w:t>]</w:t>
-      </w:r>
-    </w:p>
-    <w:p>
-      <w:r>
-        <w:t xml:space="preserve">En </w:t>
-      </w:r>
-      <w:r>
-        <w:t>32</w:t>
-      </w:r>
-      <w:r>
-        <w:t xml:space="preserve"> bits el rango de números representables es [</w:t>
-      </w:r>
-      <w:r>
-        <w:t>-</w:t>
+        <w:t>En 16 bits el rango de números representables es [-32768, 32767]</w:t>
+      </w:r>
+    </w:p>
+    <w:p>
+      <w:r>
+        <w:t>En 32 bits el rango de números representables es [-</w:t>
       </w:r>
       <w:r>
         <w:t>4294967296</w:t>
       </w:r>
       <w:r>
-        <w:t xml:space="preserve">, </w:t>
-      </w:r>
-      <w:r>
-        <w:t>4294967295</w:t>
-      </w:r>
-      <w:r>
-        <w:t>]</w:t>
-      </w:r>
-    </w:p>
-    <w:p>
-      <w:proofErr w:type="gramStart"/>
+        <w:t>, 4294967295]</w:t>
+      </w:r>
+    </w:p>
+    <w:p>
       <w:r>
         <w:rPr>
           <w:b/>
@@ -245,7 +210,6 @@
         </w:rPr>
         <w:t>D</w:t>
       </w:r>
-      <w:proofErr w:type="gramEnd"/>
       <w:r>
         <w:rPr>
           <w:b/>
@@ -704,7 +668,6 @@
       </w:r>
     </w:p>
     <w:p>
-      <w:proofErr w:type="gramStart"/>
       <w:r>
         <w:rPr>
           <w:b/>
@@ -721,7 +684,6 @@
         </w:rPr>
         <w:t>E</w:t>
       </w:r>
-      <w:proofErr w:type="gramEnd"/>
       <w:r>
         <w:rPr>
           <w:b/>
@@ -748,7 +710,6 @@
       </w:r>
     </w:p>
     <w:p>
-      <w:proofErr w:type="gramStart"/>
       <w:r>
         <w:rPr>
           <w:b/>
@@ -765,7 +726,6 @@
         </w:rPr>
         <w:t>F</w:t>
       </w:r>
-      <w:proofErr w:type="gramEnd"/>
       <w:r>
         <w:rPr>
           <w:b/>
@@ -792,7 +752,6 @@
       </w:r>
     </w:p>
     <w:p>
-      <w:proofErr w:type="gramStart"/>
       <w:r>
         <w:rPr>
           <w:b/>
@@ -809,7 +768,6 @@
         </w:rPr>
         <w:t>G</w:t>
       </w:r>
-      <w:proofErr w:type="gramEnd"/>
       <w:r>
         <w:rPr>
           <w:b/>
@@ -832,7 +790,6 @@
       </w:r>
     </w:p>
     <w:p>
-      <w:proofErr w:type="gramStart"/>
       <w:r>
         <w:rPr>
           <w:b/>
@@ -847,224 +804,193 @@
           <w:sz w:val="32"/>
           <w:szCs w:val="32"/>
         </w:rPr>
-        <w:t>H</w:t>
-      </w:r>
-      <w:proofErr w:type="gramEnd"/>
+        <w:t xml:space="preserve">H </w:t>
+      </w:r>
+      <w:r>
+        <w:t>¿Por qué razón cree usted, en base a lo anterior, que los computadores utilizan la representación en complemento a 2? Justifique su respuesta en relación a la operación suma.</w:t>
+      </w:r>
+    </w:p>
+    <w:p>
+      <w:r>
+        <w:t>Una de las razones de</w:t>
+      </w:r>
+      <w:r>
+        <w:t xml:space="preserve"> utilizar complemento a 2 es la capacidad de representar restas usando sumas.</w:t>
+      </w:r>
+    </w:p>
+    <w:p>
       <w:r>
         <w:rPr>
           <w:b/>
           <w:sz w:val="32"/>
           <w:szCs w:val="32"/>
         </w:rPr>
-        <w:t xml:space="preserve"> </w:t>
-      </w:r>
-      <w:r>
-        <w:t>¿Por qué razón cree usted, en base a lo anterior, que los computadores utilizan la representación en complemento a 2? Justifique su respuesta en relación a la operación suma.</w:t>
-      </w:r>
-    </w:p>
-    <w:p>
-      <w:r>
-        <w:t>Una de las razones de</w:t>
-      </w:r>
-      <w:r>
-        <w:t xml:space="preserve"> utilizar complemento a 2 es la capacidad de representar restas usando sumas.</w:t>
-      </w:r>
-    </w:p>
-    <w:p>
-      <w:proofErr w:type="gramStart"/>
+        <w:lastRenderedPageBreak/>
+        <w:t>1.</w:t>
+      </w:r>
       <w:r>
         <w:rPr>
           <w:b/>
           <w:sz w:val="32"/>
           <w:szCs w:val="32"/>
         </w:rPr>
-        <w:lastRenderedPageBreak/>
-        <w:t>1.</w:t>
-      </w:r>
+        <w:t xml:space="preserve">I </w:t>
+      </w:r>
+      <w:r>
+        <w:t xml:space="preserve">¿Cuál es la diferencia entre un </w:t>
+      </w:r>
+      <w:proofErr w:type="spellStart"/>
+      <w:r>
+        <w:t>Half</w:t>
+      </w:r>
+      <w:proofErr w:type="spellEnd"/>
+      <w:r>
+        <w:t xml:space="preserve"> </w:t>
+      </w:r>
+      <w:proofErr w:type="spellStart"/>
+      <w:r>
+        <w:t>adder</w:t>
+      </w:r>
+      <w:proofErr w:type="spellEnd"/>
+      <w:r>
+        <w:t xml:space="preserve"> y un full </w:t>
+      </w:r>
+      <w:proofErr w:type="spellStart"/>
+      <w:r>
+        <w:t>adder</w:t>
+      </w:r>
+      <w:proofErr w:type="spellEnd"/>
+      <w:r>
+        <w:t>?</w:t>
+      </w:r>
+    </w:p>
+    <w:p>
+      <w:r>
+        <w:t xml:space="preserve">El </w:t>
+      </w:r>
+      <w:proofErr w:type="spellStart"/>
+      <w:r>
+        <w:t>half</w:t>
+      </w:r>
+      <w:proofErr w:type="spellEnd"/>
+      <w:r>
+        <w:t xml:space="preserve"> </w:t>
+      </w:r>
+      <w:proofErr w:type="spellStart"/>
+      <w:r>
+        <w:t>adder</w:t>
+      </w:r>
+      <w:proofErr w:type="spellEnd"/>
+      <w:r>
+        <w:t xml:space="preserve"> tiene dos buses de entrada mientras el full </w:t>
+      </w:r>
+      <w:proofErr w:type="spellStart"/>
+      <w:r>
+        <w:t>adder</w:t>
+      </w:r>
+      <w:proofErr w:type="spellEnd"/>
+      <w:r>
+        <w:t xml:space="preserve"> tres, siendo el bus adicional de gran utilidad para considerar el termino </w:t>
+      </w:r>
+      <w:proofErr w:type="spellStart"/>
+      <w:r>
+        <w:t>carry</w:t>
+      </w:r>
+      <w:proofErr w:type="spellEnd"/>
+      <w:r>
+        <w:t xml:space="preserve">  de otro </w:t>
+      </w:r>
+      <w:proofErr w:type="spellStart"/>
+      <w:r>
+        <w:t>half</w:t>
+      </w:r>
+      <w:proofErr w:type="spellEnd"/>
+      <w:r>
+        <w:t xml:space="preserve"> </w:t>
+      </w:r>
+      <w:proofErr w:type="spellStart"/>
+      <w:r>
+        <w:t>adder</w:t>
+      </w:r>
+      <w:proofErr w:type="spellEnd"/>
+      <w:r>
+        <w:t xml:space="preserve"> cualquiera. Dicha funcionalidad permite encadenar muchos </w:t>
+      </w:r>
+      <w:proofErr w:type="spellStart"/>
+      <w:r>
+        <w:t>half</w:t>
+      </w:r>
+      <w:proofErr w:type="spellEnd"/>
+      <w:r>
+        <w:t xml:space="preserve"> </w:t>
+      </w:r>
+      <w:proofErr w:type="spellStart"/>
+      <w:r>
+        <w:t>adders</w:t>
+      </w:r>
+      <w:proofErr w:type="spellEnd"/>
+      <w:r>
+        <w:t>.</w:t>
+      </w:r>
+    </w:p>
+    <w:p>
       <w:r>
         <w:rPr>
           <w:b/>
           <w:sz w:val="32"/>
           <w:szCs w:val="32"/>
         </w:rPr>
-        <w:t>I</w:t>
-      </w:r>
-      <w:proofErr w:type="gramEnd"/>
+        <w:t>1.</w:t>
+      </w:r>
       <w:r>
         <w:rPr>
           <w:b/>
           <w:sz w:val="32"/>
           <w:szCs w:val="32"/>
         </w:rPr>
-        <w:t xml:space="preserve"> </w:t>
-      </w:r>
-      <w:r>
-        <w:t xml:space="preserve">¿Cuál es la diferencia entre un </w:t>
-      </w:r>
-      <w:proofErr w:type="spellStart"/>
-      <w:r>
-        <w:t>Half</w:t>
-      </w:r>
-      <w:proofErr w:type="spellEnd"/>
-      <w:r>
-        <w:t xml:space="preserve"> </w:t>
-      </w:r>
-      <w:proofErr w:type="spellStart"/>
-      <w:r>
-        <w:t>adder</w:t>
-      </w:r>
-      <w:proofErr w:type="spellEnd"/>
-      <w:r>
-        <w:t xml:space="preserve"> y un full </w:t>
-      </w:r>
-      <w:proofErr w:type="spellStart"/>
-      <w:r>
-        <w:t>adder</w:t>
-      </w:r>
-      <w:proofErr w:type="spellEnd"/>
-      <w:r>
-        <w:t>?</w:t>
-      </w:r>
-    </w:p>
-    <w:p>
-      <w:r>
-        <w:t xml:space="preserve">El </w:t>
-      </w:r>
-      <w:proofErr w:type="spellStart"/>
-      <w:r>
-        <w:t>half</w:t>
-      </w:r>
-      <w:proofErr w:type="spellEnd"/>
-      <w:r>
-        <w:t xml:space="preserve"> </w:t>
-      </w:r>
-      <w:proofErr w:type="spellStart"/>
-      <w:r>
-        <w:t>adder</w:t>
-      </w:r>
-      <w:proofErr w:type="spellEnd"/>
-      <w:r>
-        <w:t xml:space="preserve"> tiene dos buses de entrada mientras el full </w:t>
-      </w:r>
-      <w:proofErr w:type="spellStart"/>
-      <w:r>
-        <w:t>adder</w:t>
-      </w:r>
-      <w:proofErr w:type="spellEnd"/>
-      <w:r>
-        <w:t xml:space="preserve"> tres, siendo el bus adicional de gran utilidad para considerar el termino </w:t>
-      </w:r>
-      <w:proofErr w:type="spellStart"/>
-      <w:r>
-        <w:t>carry</w:t>
-      </w:r>
-      <w:proofErr w:type="spellEnd"/>
-      <w:r>
-        <w:t xml:space="preserve">  de otro </w:t>
-      </w:r>
-      <w:proofErr w:type="spellStart"/>
-      <w:r>
-        <w:t>half</w:t>
-      </w:r>
-      <w:proofErr w:type="spellEnd"/>
-      <w:r>
-        <w:t xml:space="preserve"> </w:t>
-      </w:r>
-      <w:proofErr w:type="spellStart"/>
-      <w:r>
-        <w:t>adder</w:t>
-      </w:r>
-      <w:proofErr w:type="spellEnd"/>
-      <w:r>
-        <w:t xml:space="preserve"> cualquiera. Dicha funcionalidad permite encadenar muchos </w:t>
-      </w:r>
-      <w:proofErr w:type="spellStart"/>
-      <w:r>
-        <w:t>half</w:t>
-      </w:r>
-      <w:proofErr w:type="spellEnd"/>
-      <w:r>
-        <w:t xml:space="preserve"> </w:t>
-      </w:r>
-      <w:proofErr w:type="spellStart"/>
-      <w:r>
-        <w:t>adders</w:t>
-      </w:r>
-      <w:proofErr w:type="spellEnd"/>
-      <w:r>
-        <w:t>.</w:t>
-      </w:r>
-    </w:p>
-    <w:p>
-      <w:proofErr w:type="gramStart"/>
+        <w:t>J</w:t>
+      </w:r>
       <w:r>
         <w:rPr>
           <w:b/>
           <w:sz w:val="32"/>
           <w:szCs w:val="32"/>
         </w:rPr>
-        <w:t>1.</w:t>
-      </w:r>
+        <w:t xml:space="preserve"> </w:t>
+      </w:r>
+      <w:r>
+        <w:t xml:space="preserve">¿Qué significa que una suma ha generado un </w:t>
+      </w:r>
+      <w:proofErr w:type="spellStart"/>
+      <w:r>
+        <w:t>carry</w:t>
+      </w:r>
+      <w:proofErr w:type="spellEnd"/>
+      <w:r>
+        <w:t>?</w:t>
+      </w:r>
+    </w:p>
+    <w:p>
+      <w:r>
+        <w:t>La suma no puede ser representada usando la misma cantidad de dígitos de los sumandos.</w:t>
+      </w:r>
+    </w:p>
+    <w:p>
       <w:r>
         <w:rPr>
           <w:b/>
           <w:sz w:val="32"/>
           <w:szCs w:val="32"/>
         </w:rPr>
-        <w:t>J</w:t>
-      </w:r>
-      <w:proofErr w:type="gramEnd"/>
+        <w:t>1.</w:t>
+      </w:r>
       <w:r>
         <w:rPr>
           <w:b/>
           <w:sz w:val="32"/>
           <w:szCs w:val="32"/>
         </w:rPr>
-        <w:t xml:space="preserve"> </w:t>
-      </w:r>
-      <w:r>
-        <w:t xml:space="preserve">¿Qué significa que una suma ha generado un </w:t>
-      </w:r>
-      <w:proofErr w:type="spellStart"/>
-      <w:r>
-        <w:t>carry</w:t>
-      </w:r>
-      <w:proofErr w:type="spellEnd"/>
-      <w:r>
-        <w:t>?</w:t>
-      </w:r>
-    </w:p>
-    <w:p>
-      <w:r>
-        <w:t>La suma no puede ser representada usando la misma cantidad de dígitos de los sumandos.</w:t>
-      </w:r>
-    </w:p>
-    <w:p>
-      <w:proofErr w:type="gramStart"/>
-      <w:r>
-        <w:rPr>
-          <w:b/>
-          <w:sz w:val="32"/>
-          <w:szCs w:val="32"/>
-        </w:rPr>
-        <w:t>1.</w:t>
-      </w:r>
-      <w:r>
-        <w:rPr>
-          <w:b/>
-          <w:sz w:val="32"/>
-          <w:szCs w:val="32"/>
-        </w:rPr>
-        <w:t>K</w:t>
-      </w:r>
-      <w:proofErr w:type="gramEnd"/>
-      <w:r>
-        <w:rPr>
-          <w:b/>
-          <w:sz w:val="32"/>
-          <w:szCs w:val="32"/>
-        </w:rPr>
-        <w:t xml:space="preserve"> </w:t>
+        <w:t xml:space="preserve">K </w:t>
       </w:r>
       <w:r>
         <w:t>En relación a la unidad aritmético lógica implementada, muestre un ejemplo que ilustre cada una de las operaciones que ésta puede realizar. Para ello, muestre en un diagrama en bloques de la ALU los valores intermedios de cada uno de los chips que la componen.</w:t>
@@ -1149,13 +1075,7 @@
         <w:rPr>
           <w:b/>
         </w:rPr>
-        <w:t xml:space="preserve">FUNCION </w:t>
-      </w:r>
-      <w:r>
-        <w:rPr>
-          <w:b/>
-        </w:rPr>
-        <w:t>ONE</w:t>
+        <w:t>FUNCION ONE</w:t>
       </w:r>
     </w:p>
     <w:p>
@@ -1237,13 +1157,7 @@
         <w:rPr>
           <w:b/>
         </w:rPr>
-        <w:t xml:space="preserve">FUNCION </w:t>
-      </w:r>
-      <w:r>
-        <w:rPr>
-          <w:b/>
-        </w:rPr>
-        <w:t>-1</w:t>
+        <w:t>FUNCION -1</w:t>
       </w:r>
     </w:p>
     <w:p>
@@ -1333,13 +1247,7 @@
         <w:rPr>
           <w:b/>
         </w:rPr>
-        <w:t xml:space="preserve">FUNCION </w:t>
-      </w:r>
-      <w:r>
-        <w:rPr>
-          <w:b/>
-        </w:rPr>
-        <w:t>X</w:t>
+        <w:t>FUNCION X</w:t>
       </w:r>
     </w:p>
     <w:p>
@@ -1415,13 +1323,7 @@
         <w:rPr>
           <w:b/>
         </w:rPr>
-        <w:t xml:space="preserve">FUNCION </w:t>
-      </w:r>
-      <w:r>
-        <w:rPr>
-          <w:b/>
-        </w:rPr>
-        <w:t>Y</w:t>
+        <w:t>FUNCION Y</w:t>
       </w:r>
     </w:p>
     <w:p>
@@ -1503,19 +1405,7 @@
         <w:rPr>
           <w:b/>
         </w:rPr>
-        <w:t xml:space="preserve"> </w:t>
-      </w:r>
-      <w:r>
-        <w:rPr>
-          <w:b/>
-        </w:rPr>
-        <w:t>!</w:t>
-      </w:r>
-      <w:r>
-        <w:rPr>
-          <w:b/>
-        </w:rPr>
-        <w:t>X</w:t>
+        <w:t xml:space="preserve"> !X</w:t>
       </w:r>
       <w:proofErr w:type="gramEnd"/>
     </w:p>
@@ -1593,13 +1483,7 @@
         <w:rPr>
           <w:b/>
         </w:rPr>
-        <w:t>FUNCION !</w:t>
-      </w:r>
-      <w:r>
-        <w:rPr>
-          <w:b/>
-        </w:rPr>
-        <w:t>Y</w:t>
+        <w:t>FUNCION !Y</w:t>
       </w:r>
       <w:proofErr w:type="gramEnd"/>
     </w:p>
@@ -1675,13 +1559,7 @@
         <w:rPr>
           <w:b/>
         </w:rPr>
-        <w:t xml:space="preserve">FUNCION </w:t>
-      </w:r>
-      <w:r>
-        <w:rPr>
-          <w:b/>
-        </w:rPr>
-        <w:t>–X</w:t>
+        <w:t>FUNCION –X</w:t>
       </w:r>
     </w:p>
     <w:p>
@@ -1803,13 +1681,7 @@
         <w:rPr>
           <w:b/>
         </w:rPr>
-        <w:t>FUNCION –</w:t>
-      </w:r>
-      <w:r>
-        <w:rPr>
-          <w:b/>
-        </w:rPr>
-        <w:t>Y</w:t>
+        <w:t>FUNCION –Y</w:t>
       </w:r>
     </w:p>
     <w:p>
@@ -1907,13 +1779,7 @@
         <w:rPr>
           <w:b/>
         </w:rPr>
-        <w:t xml:space="preserve">FUNCION </w:t>
-      </w:r>
-      <w:r>
-        <w:rPr>
-          <w:b/>
-        </w:rPr>
-        <w:t>X+1</w:t>
+        <w:t>FUNCION X+1</w:t>
       </w:r>
     </w:p>
     <w:p>
@@ -2017,19 +1883,7 @@
         <w:rPr>
           <w:b/>
         </w:rPr>
-        <w:t xml:space="preserve">FUNCION </w:t>
-      </w:r>
-      <w:r>
-        <w:rPr>
-          <w:b/>
-        </w:rPr>
-        <w:t>Y</w:t>
-      </w:r>
-      <w:r>
-        <w:rPr>
-          <w:b/>
-        </w:rPr>
-        <w:t>+1</w:t>
+        <w:t>FUNCION Y+1</w:t>
       </w:r>
     </w:p>
     <w:p>
@@ -2105,51 +1959,27 @@
         <w:rPr>
           <w:b/>
         </w:rPr>
-        <w:t>f</w:t>
-      </w:r>
-      <w:r>
-        <w:rPr>
-          <w:b/>
-        </w:rPr>
-        <w:t>(</w:t>
+        <w:t>f(</w:t>
       </w:r>
       <w:proofErr w:type="gramEnd"/>
       <w:r>
         <w:rPr>
           <w:b/>
         </w:rPr>
-        <w:t>y</w:t>
-      </w:r>
-      <w:r>
-        <w:rPr>
-          <w:b/>
-        </w:rPr>
-        <w:t xml:space="preserve"> = 0) = 1</w:t>
-      </w:r>
-    </w:p>
-    <w:p>
-      <w:pPr>
-        <w:rPr>
-          <w:b/>
-        </w:rPr>
-      </w:pPr>
-      <w:r>
-        <w:rPr>
-          <w:b/>
-        </w:rPr>
-        <w:t xml:space="preserve">FUNCION </w:t>
-      </w:r>
-      <w:r>
-        <w:rPr>
-          <w:b/>
-        </w:rPr>
-        <w:t>X-</w:t>
-      </w:r>
-      <w:r>
-        <w:rPr>
-          <w:b/>
-        </w:rPr>
-        <w:t>1</w:t>
+        <w:t>y = 0) = 1</w:t>
+      </w:r>
+    </w:p>
+    <w:p>
+      <w:pPr>
+        <w:rPr>
+          <w:b/>
+        </w:rPr>
+      </w:pPr>
+      <w:r>
+        <w:rPr>
+          <w:b/>
+        </w:rPr>
+        <w:t>FUNCION X-1</w:t>
       </w:r>
     </w:p>
     <w:p>
@@ -2246,19 +2076,7 @@
         <w:rPr>
           <w:b/>
         </w:rPr>
-        <w:t xml:space="preserve">FUNCION </w:t>
-      </w:r>
-      <w:r>
-        <w:rPr>
-          <w:b/>
-        </w:rPr>
-        <w:t>Y</w:t>
-      </w:r>
-      <w:r>
-        <w:rPr>
-          <w:b/>
-        </w:rPr>
-        <w:t>-1</w:t>
+        <w:t>FUNCION Y-1</w:t>
       </w:r>
     </w:p>
     <w:p>
@@ -2341,32 +2159,20 @@
         <w:rPr>
           <w:b/>
         </w:rPr>
-        <w:t>y</w:t>
-      </w:r>
-      <w:r>
-        <w:rPr>
-          <w:b/>
-        </w:rPr>
-        <w:t xml:space="preserve"> = 1) = 0</w:t>
-      </w:r>
-    </w:p>
-    <w:p>
-      <w:pPr>
-        <w:rPr>
-          <w:b/>
-        </w:rPr>
-      </w:pPr>
-      <w:r>
-        <w:rPr>
-          <w:b/>
-        </w:rPr>
-        <w:t xml:space="preserve">FUNCION </w:t>
-      </w:r>
-      <w:r>
-        <w:rPr>
-          <w:b/>
-        </w:rPr>
-        <w:t>X+Y</w:t>
+        <w:t>y = 1) = 0</w:t>
+      </w:r>
+    </w:p>
+    <w:p>
+      <w:pPr>
+        <w:rPr>
+          <w:b/>
+        </w:rPr>
+      </w:pPr>
+      <w:r>
+        <w:rPr>
+          <w:b/>
+        </w:rPr>
+        <w:t>FUNCION X+Y</w:t>
       </w:r>
     </w:p>
     <w:p>
@@ -2450,44 +2256,20 @@
         <w:rPr>
           <w:b/>
         </w:rPr>
-        <w:t xml:space="preserve">x = 0, </w:t>
-      </w:r>
-      <w:r>
-        <w:rPr>
-          <w:b/>
-        </w:rPr>
-        <w:t>y = 1)</w:t>
-      </w:r>
-      <w:r>
-        <w:rPr>
-          <w:b/>
-        </w:rPr>
-        <w:t xml:space="preserve"> = 1</w:t>
-      </w:r>
-    </w:p>
-    <w:p>
-      <w:pPr>
-        <w:rPr>
-          <w:b/>
-        </w:rPr>
-      </w:pPr>
-      <w:r>
-        <w:rPr>
-          <w:b/>
-        </w:rPr>
-        <w:t>FUNCION X</w:t>
-      </w:r>
-      <w:r>
-        <w:rPr>
-          <w:b/>
-        </w:rPr>
-        <w:t>-</w:t>
-      </w:r>
-      <w:r>
-        <w:rPr>
-          <w:b/>
-        </w:rPr>
-        <w:t>Y</w:t>
+        <w:t>x = 0, y = 1) = 1</w:t>
+      </w:r>
+    </w:p>
+    <w:p>
+      <w:pPr>
+        <w:rPr>
+          <w:b/>
+        </w:rPr>
+      </w:pPr>
+      <w:r>
+        <w:rPr>
+          <w:b/>
+        </w:rPr>
+        <w:t>FUNCION X-Y</w:t>
       </w:r>
     </w:p>
     <w:p>
@@ -2570,50 +2352,20 @@
         <w:rPr>
           <w:b/>
         </w:rPr>
-        <w:t>x = 1,</w:t>
-      </w:r>
-      <w:r>
-        <w:rPr>
-          <w:b/>
-        </w:rPr>
-        <w:t xml:space="preserve"> y = 1)</w:t>
-      </w:r>
-      <w:r>
-        <w:rPr>
-          <w:b/>
-        </w:rPr>
-        <w:t xml:space="preserve"> = 0</w:t>
-      </w:r>
-    </w:p>
-    <w:p>
-      <w:pPr>
-        <w:rPr>
-          <w:b/>
-        </w:rPr>
-      </w:pPr>
-      <w:r>
-        <w:rPr>
-          <w:b/>
-        </w:rPr>
-        <w:t xml:space="preserve">FUNCION </w:t>
-      </w:r>
-      <w:r>
-        <w:rPr>
-          <w:b/>
-        </w:rPr>
-        <w:t>Y</w:t>
-      </w:r>
-      <w:r>
-        <w:rPr>
-          <w:b/>
-        </w:rPr>
-        <w:t>-</w:t>
-      </w:r>
-      <w:r>
-        <w:rPr>
-          <w:b/>
-        </w:rPr>
-        <w:t>X</w:t>
+        <w:t>x = 1, y = 1) = 0</w:t>
+      </w:r>
+    </w:p>
+    <w:p>
+      <w:pPr>
+        <w:rPr>
+          <w:b/>
+        </w:rPr>
+      </w:pPr>
+      <w:r>
+        <w:rPr>
+          <w:b/>
+        </w:rPr>
+        <w:t>FUNCION Y-X</w:t>
       </w:r>
     </w:p>
     <w:p>
@@ -2718,13 +2470,7 @@
         <w:rPr>
           <w:b/>
         </w:rPr>
-        <w:t xml:space="preserve">FUNCION </w:t>
-      </w:r>
-      <w:r>
-        <w:rPr>
-          <w:b/>
-        </w:rPr>
-        <w:t>X&amp;Y</w:t>
+        <w:t>FUNCION X&amp;Y</w:t>
       </w:r>
     </w:p>
     <w:p>
@@ -2799,19 +2545,7 @@
         <w:rPr>
           <w:b/>
         </w:rPr>
-        <w:t>FUNCION X</w:t>
-      </w:r>
-      <w:r>
-        <w:rPr>
-          <w:b/>
-        </w:rPr>
-        <w:t>|</w:t>
-      </w:r>
-      <w:r>
-        <w:rPr>
-          <w:b/>
-        </w:rPr>
-        <w:t>Y</w:t>
+        <w:t>FUNCION X|Y</w:t>
       </w:r>
     </w:p>
     <w:p>
@@ -2876,8 +2610,6 @@
           </wp:inline>
         </w:drawing>
       </w:r>
-      <w:bookmarkStart w:id="0" w:name="_GoBack"/>
-      <w:bookmarkEnd w:id="0"/>
     </w:p>
     <w:p>
       <w:pPr>
@@ -2937,7 +2669,19 @@
           <w:rPr>
             <w:rStyle w:val="Hipervnculo"/>
           </w:rPr>
-          <w:t>Leer primero esto</w:t>
+          <w:t>Leer p</w:t>
+        </w:r>
+        <w:r>
+          <w:rPr>
+            <w:rStyle w:val="Hipervnculo"/>
+          </w:rPr>
+          <w:t>r</w:t>
+        </w:r>
+        <w:r>
+          <w:rPr>
+            <w:rStyle w:val="Hipervnculo"/>
+          </w:rPr>
+          <w:t>imero esto</w:t>
         </w:r>
       </w:hyperlink>
     </w:p>
@@ -2971,6 +2715,222 @@
       <w:r>
         <w:t xml:space="preserve"> Y</w:t>
       </w:r>
+    </w:p>
+    <w:p>
+      <w:pPr>
+        <w:rPr>
+          <w:b/>
+        </w:rPr>
+      </w:pPr>
+      <w:r>
+        <w:rPr>
+          <w:b/>
+        </w:rPr>
+        <w:t>DEMOSTRANDO -X</w:t>
+      </w:r>
+    </w:p>
+    <w:p>
+      <w:r>
+        <w:rPr>
+          <w:noProof/>
+          <w:lang w:eastAsia="es-CO"/>
+        </w:rPr>
+        <w:drawing>
+          <wp:inline distT="0" distB="0" distL="0" distR="0">
+            <wp:extent cx="5612130" cy="2899730"/>
+            <wp:effectExtent l="0" t="0" r="7620" b="0"/>
+            <wp:docPr id="7" name="Imagen 7" descr="C:\Users\B15S02est\Downloads\romuado\controladores\semana 3\controladores\02\report_src\imgs\descifrando_alu\a_mux_fun_minus_x.png"/>
+            <wp:cNvGraphicFramePr>
+              <a:graphicFrameLocks xmlns:a="http://schemas.openxmlformats.org/drawingml/2006/main" noChangeAspect="1"/>
+            </wp:cNvGraphicFramePr>
+            <a:graphic xmlns:a="http://schemas.openxmlformats.org/drawingml/2006/main">
+              <a:graphicData uri="http://schemas.openxmlformats.org/drawingml/2006/picture">
+                <pic:pic xmlns:pic="http://schemas.openxmlformats.org/drawingml/2006/picture">
+                  <pic:nvPicPr>
+                    <pic:cNvPr id="0" name="Picture 2" descr="C:\Users\B15S02est\Downloads\romuado\controladores\semana 3\controladores\02\report_src\imgs\descifrando_alu\a_mux_fun_minus_x.png"/>
+                    <pic:cNvPicPr>
+                      <a:picLocks noChangeAspect="1" noChangeArrowheads="1"/>
+                    </pic:cNvPicPr>
+                  </pic:nvPicPr>
+                  <pic:blipFill>
+                    <a:blip r:embed="rId22" cstate="print">
+                      <a:extLst>
+                        <a:ext uri="{28A0092B-C50C-407E-A947-70E740481C1C}">
+                          <a14:useLocalDpi xmlns:a14="http://schemas.microsoft.com/office/drawing/2010/main" val="0"/>
+                        </a:ext>
+                      </a:extLst>
+                    </a:blip>
+                    <a:srcRect/>
+                    <a:stretch>
+                      <a:fillRect/>
+                    </a:stretch>
+                  </pic:blipFill>
+                  <pic:spPr bwMode="auto">
+                    <a:xfrm>
+                      <a:off x="0" y="0"/>
+                      <a:ext cx="5612130" cy="2899730"/>
+                    </a:xfrm>
+                    <a:prstGeom prst="rect">
+                      <a:avLst/>
+                    </a:prstGeom>
+                    <a:noFill/>
+                    <a:ln>
+                      <a:noFill/>
+                    </a:ln>
+                  </pic:spPr>
+                </pic:pic>
+              </a:graphicData>
+            </a:graphic>
+          </wp:inline>
+        </w:drawing>
+      </w:r>
+    </w:p>
+    <w:p>
+      <w:pPr>
+        <w:rPr>
+          <w:b/>
+        </w:rPr>
+      </w:pPr>
+      <w:r>
+        <w:rPr>
+          <w:b/>
+        </w:rPr>
+        <w:t>DEMOSTRANDO X+1</w:t>
+      </w:r>
+    </w:p>
+    <w:p/>
+    <w:p>
+      <w:r>
+        <w:rPr>
+          <w:noProof/>
+          <w:lang w:eastAsia="es-CO"/>
+        </w:rPr>
+        <w:drawing>
+          <wp:inline distT="0" distB="0" distL="0" distR="0">
+            <wp:extent cx="5612130" cy="2899730"/>
+            <wp:effectExtent l="0" t="0" r="0" b="0"/>
+            <wp:docPr id="22" name="Imagen 22" descr="C:\Users\B15S02est\Downloads\romuado\controladores\semana 3\controladores\02\report_src\imgs\descifrando_alu\b_mux_fun_x_plus_one.png"/>
+            <wp:cNvGraphicFramePr>
+              <a:graphicFrameLocks xmlns:a="http://schemas.openxmlformats.org/drawingml/2006/main" noChangeAspect="1"/>
+            </wp:cNvGraphicFramePr>
+            <a:graphic xmlns:a="http://schemas.openxmlformats.org/drawingml/2006/main">
+              <a:graphicData uri="http://schemas.openxmlformats.org/drawingml/2006/picture">
+                <pic:pic xmlns:pic="http://schemas.openxmlformats.org/drawingml/2006/picture">
+                  <pic:nvPicPr>
+                    <pic:cNvPr id="0" name="Picture 4" descr="C:\Users\B15S02est\Downloads\romuado\controladores\semana 3\controladores\02\report_src\imgs\descifrando_alu\b_mux_fun_x_plus_one.png"/>
+                    <pic:cNvPicPr>
+                      <a:picLocks noChangeAspect="1" noChangeArrowheads="1"/>
+                    </pic:cNvPicPr>
+                  </pic:nvPicPr>
+                  <pic:blipFill>
+                    <a:blip r:embed="rId23" cstate="print">
+                      <a:extLst>
+                        <a:ext uri="{28A0092B-C50C-407E-A947-70E740481C1C}">
+                          <a14:useLocalDpi xmlns:a14="http://schemas.microsoft.com/office/drawing/2010/main" val="0"/>
+                        </a:ext>
+                      </a:extLst>
+                    </a:blip>
+                    <a:srcRect/>
+                    <a:stretch>
+                      <a:fillRect/>
+                    </a:stretch>
+                  </pic:blipFill>
+                  <pic:spPr bwMode="auto">
+                    <a:xfrm>
+                      <a:off x="0" y="0"/>
+                      <a:ext cx="5612130" cy="2899730"/>
+                    </a:xfrm>
+                    <a:prstGeom prst="rect">
+                      <a:avLst/>
+                    </a:prstGeom>
+                    <a:noFill/>
+                    <a:ln>
+                      <a:noFill/>
+                    </a:ln>
+                  </pic:spPr>
+                </pic:pic>
+              </a:graphicData>
+            </a:graphic>
+          </wp:inline>
+        </w:drawing>
+      </w:r>
+    </w:p>
+    <w:p>
+      <w:pPr>
+        <w:rPr>
+          <w:b/>
+        </w:rPr>
+      </w:pPr>
+      <w:r>
+        <w:rPr>
+          <w:b/>
+        </w:rPr>
+        <w:t>DEMOSTRANDO X-Y</w:t>
+      </w:r>
+    </w:p>
+    <w:p>
+      <w:pPr>
+        <w:rPr>
+          <w:b/>
+        </w:rPr>
+      </w:pPr>
+      <w:r>
+        <w:rPr>
+          <w:b/>
+          <w:noProof/>
+          <w:lang w:eastAsia="es-CO"/>
+        </w:rPr>
+        <w:drawing>
+          <wp:inline distT="0" distB="0" distL="0" distR="0">
+            <wp:extent cx="5612130" cy="2899730"/>
+            <wp:effectExtent l="0" t="0" r="0" b="0"/>
+            <wp:docPr id="23" name="Imagen 23" descr="C:\Users\B15S02est\Downloads\romuado\controladores\semana 3\controladores\02\report_src\imgs\descifrando_alu\c_mux_fun_x_minus_y.png"/>
+            <wp:cNvGraphicFramePr>
+              <a:graphicFrameLocks xmlns:a="http://schemas.openxmlformats.org/drawingml/2006/main" noChangeAspect="1"/>
+            </wp:cNvGraphicFramePr>
+            <a:graphic xmlns:a="http://schemas.openxmlformats.org/drawingml/2006/main">
+              <a:graphicData uri="http://schemas.openxmlformats.org/drawingml/2006/picture">
+                <pic:pic xmlns:pic="http://schemas.openxmlformats.org/drawingml/2006/picture">
+                  <pic:nvPicPr>
+                    <pic:cNvPr id="0" name="Picture 5" descr="C:\Users\B15S02est\Downloads\romuado\controladores\semana 3\controladores\02\report_src\imgs\descifrando_alu\c_mux_fun_x_minus_y.png"/>
+                    <pic:cNvPicPr>
+                      <a:picLocks noChangeAspect="1" noChangeArrowheads="1"/>
+                    </pic:cNvPicPr>
+                  </pic:nvPicPr>
+                  <pic:blipFill>
+                    <a:blip r:embed="rId24" cstate="print">
+                      <a:extLst>
+                        <a:ext uri="{28A0092B-C50C-407E-A947-70E740481C1C}">
+                          <a14:useLocalDpi xmlns:a14="http://schemas.microsoft.com/office/drawing/2010/main" val="0"/>
+                        </a:ext>
+                      </a:extLst>
+                    </a:blip>
+                    <a:srcRect/>
+                    <a:stretch>
+                      <a:fillRect/>
+                    </a:stretch>
+                  </pic:blipFill>
+                  <pic:spPr bwMode="auto">
+                    <a:xfrm>
+                      <a:off x="0" y="0"/>
+                      <a:ext cx="5612130" cy="2899730"/>
+                    </a:xfrm>
+                    <a:prstGeom prst="rect">
+                      <a:avLst/>
+                    </a:prstGeom>
+                    <a:noFill/>
+                    <a:ln>
+                      <a:noFill/>
+                    </a:ln>
+                  </pic:spPr>
+                </pic:pic>
+              </a:graphicData>
+            </a:graphic>
+          </wp:inline>
+        </w:drawing>
+      </w:r>
+      <w:bookmarkStart w:id="0" w:name="_GoBack"/>
+      <w:bookmarkEnd w:id="0"/>
     </w:p>
     <w:p/>
     <w:p>
@@ -3005,7 +2965,7 @@
 </file>
 
 <file path=word/styles.xml><?xml version="1.0" encoding="utf-8"?>
-<w:styles xmlns:mc="http://schemas.openxmlformats.org/markup-compatibility/2006" xmlns:r="http://schemas.openxmlformats.org/officeDocument/2006/relationships" xmlns:w="http://schemas.openxmlformats.org/wordprocessingml/2006/main" xmlns:w14="http://schemas.microsoft.com/office/word/2010/wordml" xmlns:w15="http://schemas.microsoft.com/office/word/2012/wordml" mc:Ignorable="w14 w15">
+<w:styles xmlns:mc="http://schemas.openxmlformats.org/markup-compatibility/2006" xmlns:r="http://schemas.openxmlformats.org/officeDocument/2006/relationships" xmlns:w="http://schemas.openxmlformats.org/wordprocessingml/2006/main" xmlns:w14="http://schemas.microsoft.com/office/word/2010/wordml" xmlns:w15="http://schemas.microsoft.com/office/word/2012/wordml" xmlns:w16se="http://schemas.microsoft.com/office/word/2015/wordml/symex" mc:Ignorable="w14 w15 w16se">
   <w:docDefaults>
     <w:rPrDefault>
       <w:rPr>
@@ -3473,6 +3433,18 @@
       <w:u w:val="single"/>
     </w:rPr>
   </w:style>
+  <w:style w:type="character" w:styleId="Hipervnculovisitado">
+    <w:name w:val="FollowedHyperlink"/>
+    <w:basedOn w:val="Fuentedeprrafopredeter"/>
+    <w:uiPriority w:val="99"/>
+    <w:semiHidden/>
+    <w:unhideWhenUsed/>
+    <w:rsid w:val="005F2091"/>
+    <w:rPr>
+      <w:color w:val="954F72" w:themeColor="followedHyperlink"/>
+      <w:u w:val="single"/>
+    </w:rPr>
+  </w:style>
 </w:styles>
 </file>
 

</xml_diff>

<commit_message>
Almost ready for or demostration
</commit_message>
<xml_diff>
--- a/02/report_src/Main.docx
+++ b/02/report_src/Main.docx
@@ -2929,10 +2929,30 @@
           </wp:inline>
         </w:drawing>
       </w:r>
+    </w:p>
+    <w:p>
+      <w:pPr>
+        <w:rPr>
+          <w:b/>
+        </w:rPr>
+      </w:pPr>
+      <w:r>
+        <w:rPr>
+          <w:b/>
+        </w:rPr>
+        <w:t xml:space="preserve">DEMOSTRANDO X OR </w:t>
+      </w:r>
+      <w:r>
+        <w:rPr>
+          <w:b/>
+        </w:rPr>
+        <w:t>Y</w:t>
+      </w:r>
+    </w:p>
+    <w:p>
       <w:bookmarkStart w:id="0" w:name="_GoBack"/>
       <w:bookmarkEnd w:id="0"/>
     </w:p>
-    <w:p/>
     <w:p>
       <w:pPr>
         <w:pStyle w:val="Ttulo1"/>

</xml_diff>